<commit_message>
feat: docs update - logic, result
</commit_message>
<xml_diff>
--- a/docs/NLP PROJECT FINAL REPORT.docx
+++ b/docs/NLP PROJECT FINAL REPORT.docx
@@ -321,11 +321,45 @@
       <w:pPr>
         <w:jc w:val="center"/>
         <w:rPr>
+          <w:rFonts w:ascii="HY헤드라인M" w:eastAsia="HY헤드라인M"/>
+          <w:sz w:val="32"/>
+          <w:szCs w:val="36"/>
+        </w:rPr>
+      </w:pPr>
+    </w:p>
+    <w:p>
+      <w:pPr>
+        <w:jc w:val="right"/>
+        <w:rPr>
+          <w:rFonts w:ascii="HY헤드라인M" w:eastAsia="HY헤드라인M"/>
+          <w:sz w:val="24"/>
+          <w:szCs w:val="28"/>
+        </w:rPr>
+      </w:pPr>
+      <w:r>
+        <w:rPr>
           <w:rFonts w:ascii="HY헤드라인M" w:eastAsia="HY헤드라인M" w:hint="eastAsia"/>
-          <w:sz w:val="32"/>
-          <w:szCs w:val="36"/>
-        </w:rPr>
-      </w:pPr>
+          <w:sz w:val="24"/>
+          <w:szCs w:val="28"/>
+        </w:rPr>
+        <w:t>2</w:t>
+      </w:r>
+      <w:r>
+        <w:rPr>
+          <w:rFonts w:ascii="HY헤드라인M" w:eastAsia="HY헤드라인M"/>
+          <w:sz w:val="24"/>
+          <w:szCs w:val="28"/>
+        </w:rPr>
+        <w:t xml:space="preserve">0172864 </w:t>
+      </w:r>
+      <w:r>
+        <w:rPr>
+          <w:rFonts w:ascii="HY헤드라인M" w:eastAsia="HY헤드라인M" w:hint="eastAsia"/>
+          <w:sz w:val="24"/>
+          <w:szCs w:val="28"/>
+        </w:rPr>
+        <w:t>서정현</w:t>
+      </w:r>
     </w:p>
     <w:p>
       <w:pPr>
@@ -350,16 +384,18 @@
           <w:sz w:val="24"/>
           <w:szCs w:val="28"/>
         </w:rPr>
-        <w:t xml:space="preserve">0172864 </w:t>
-      </w:r>
+        <w:t xml:space="preserve">0172848 </w:t>
+      </w:r>
+      <w:proofErr w:type="spellStart"/>
       <w:r>
         <w:rPr>
           <w:rFonts w:ascii="HY헤드라인M" w:eastAsia="HY헤드라인M" w:hint="eastAsia"/>
           <w:sz w:val="24"/>
           <w:szCs w:val="28"/>
         </w:rPr>
-        <w:t>서정현</w:t>
-      </w:r>
+        <w:t>정석우</w:t>
+      </w:r>
+      <w:proofErr w:type="spellEnd"/>
     </w:p>
     <w:p>
       <w:pPr>
@@ -384,50 +420,18 @@
           <w:sz w:val="24"/>
           <w:szCs w:val="28"/>
         </w:rPr>
-        <w:t xml:space="preserve">0172848 </w:t>
-      </w:r>
+        <w:t xml:space="preserve">0170364 </w:t>
+      </w:r>
+      <w:proofErr w:type="spellStart"/>
       <w:r>
         <w:rPr>
           <w:rFonts w:ascii="HY헤드라인M" w:eastAsia="HY헤드라인M" w:hint="eastAsia"/>
           <w:sz w:val="24"/>
           <w:szCs w:val="28"/>
         </w:rPr>
-        <w:t>정석우</w:t>
-      </w:r>
-    </w:p>
-    <w:p>
-      <w:pPr>
-        <w:jc w:val="right"/>
-        <w:rPr>
-          <w:rFonts w:ascii="HY헤드라인M" w:eastAsia="HY헤드라인M"/>
-          <w:sz w:val="24"/>
-          <w:szCs w:val="28"/>
-        </w:rPr>
-      </w:pPr>
-      <w:r>
-        <w:rPr>
-          <w:rFonts w:ascii="HY헤드라인M" w:eastAsia="HY헤드라인M" w:hint="eastAsia"/>
-          <w:sz w:val="24"/>
-          <w:szCs w:val="28"/>
-        </w:rPr>
-        <w:t>2</w:t>
-      </w:r>
-      <w:r>
-        <w:rPr>
-          <w:rFonts w:ascii="HY헤드라인M" w:eastAsia="HY헤드라인M"/>
-          <w:sz w:val="24"/>
-          <w:szCs w:val="28"/>
-        </w:rPr>
-        <w:t xml:space="preserve">0170364 </w:t>
-      </w:r>
-      <w:r>
-        <w:rPr>
-          <w:rFonts w:ascii="HY헤드라인M" w:eastAsia="HY헤드라인M" w:hint="eastAsia"/>
-          <w:sz w:val="24"/>
-          <w:szCs w:val="28"/>
-        </w:rPr>
         <w:t>한태균</w:t>
       </w:r>
+      <w:proofErr w:type="spellEnd"/>
     </w:p>
     <w:p>
       <w:pPr>
@@ -489,7 +493,7 @@
     <w:p>
       <w:pPr>
         <w:rPr>
-          <w:rFonts w:ascii="HY헤드라인M" w:eastAsia="HY헤드라인M" w:hint="eastAsia"/>
+          <w:rFonts w:ascii="HY헤드라인M" w:eastAsia="HY헤드라인M"/>
           <w:sz w:val="32"/>
           <w:szCs w:val="36"/>
         </w:rPr>
@@ -546,25 +550,25 @@
       <w:pPr>
         <w:ind w:left="760"/>
         <w:rPr>
+          <w:rFonts w:ascii="HY헤드라인M" w:eastAsia="HY헤드라인M"/>
+          <w:sz w:val="24"/>
+          <w:szCs w:val="28"/>
+        </w:rPr>
+      </w:pPr>
+      <w:r>
+        <w:rPr>
+          <w:rFonts w:ascii="HY헤드라인M" w:eastAsia="HY헤드라인M"/>
+          <w:sz w:val="24"/>
+          <w:szCs w:val="28"/>
+        </w:rPr>
+        <w:t xml:space="preserve">1-a) </w:t>
+      </w:r>
+      <w:r>
+        <w:rPr>
           <w:rFonts w:ascii="HY헤드라인M" w:eastAsia="HY헤드라인M" w:hint="eastAsia"/>
           <w:sz w:val="24"/>
           <w:szCs w:val="28"/>
         </w:rPr>
-      </w:pPr>
-      <w:r>
-        <w:rPr>
-          <w:rFonts w:ascii="HY헤드라인M" w:eastAsia="HY헤드라인M"/>
-          <w:sz w:val="24"/>
-          <w:szCs w:val="28"/>
-        </w:rPr>
-        <w:t xml:space="preserve">1-a) </w:t>
-      </w:r>
-      <w:r>
-        <w:rPr>
-          <w:rFonts w:ascii="HY헤드라인M" w:eastAsia="HY헤드라인M" w:hint="eastAsia"/>
-          <w:sz w:val="24"/>
-          <w:szCs w:val="28"/>
-        </w:rPr>
         <w:t>W</w:t>
       </w:r>
       <w:r>
@@ -579,7 +583,7 @@
     <w:p>
       <w:pPr>
         <w:rPr>
-          <w:rFonts w:ascii="HY헤드라인M" w:eastAsia="HY헤드라인M" w:hint="eastAsia"/>
+          <w:rFonts w:ascii="HY헤드라인M" w:eastAsia="HY헤드라인M"/>
           <w:sz w:val="32"/>
           <w:szCs w:val="36"/>
         </w:rPr>
@@ -619,16 +623,16 @@
     <w:p>
       <w:pPr>
         <w:rPr>
-          <w:rFonts w:ascii="HY헤드라인M" w:eastAsia="HY헤드라인M" w:hint="eastAsia"/>
-          <w:sz w:val="32"/>
-          <w:szCs w:val="36"/>
-        </w:rPr>
-      </w:pPr>
-    </w:p>
-    <w:p>
-      <w:pPr>
-        <w:rPr>
-          <w:rFonts w:ascii="HY헤드라인M" w:eastAsia="HY헤드라인M" w:hint="eastAsia"/>
+          <w:rFonts w:ascii="HY헤드라인M" w:eastAsia="HY헤드라인M"/>
+          <w:sz w:val="32"/>
+          <w:szCs w:val="36"/>
+        </w:rPr>
+      </w:pPr>
+    </w:p>
+    <w:p>
+      <w:pPr>
+        <w:rPr>
+          <w:rFonts w:ascii="HY헤드라인M" w:eastAsia="HY헤드라인M"/>
           <w:sz w:val="32"/>
           <w:szCs w:val="36"/>
         </w:rPr>
@@ -643,48 +647,82 @@
         </w:numPr>
         <w:ind w:leftChars="0"/>
         <w:rPr>
+          <w:rFonts w:ascii="HY헤드라인M" w:eastAsia="HY헤드라인M"/>
+          <w:sz w:val="32"/>
+          <w:szCs w:val="36"/>
+        </w:rPr>
+      </w:pPr>
+      <w:r>
+        <w:rPr>
           <w:rFonts w:ascii="HY헤드라인M" w:eastAsia="HY헤드라인M" w:hint="eastAsia"/>
           <w:sz w:val="32"/>
           <w:szCs w:val="36"/>
         </w:rPr>
+        <w:t>D</w:t>
+      </w:r>
+      <w:r>
+        <w:rPr>
+          <w:rFonts w:ascii="HY헤드라인M" w:eastAsia="HY헤드라인M"/>
+          <w:sz w:val="32"/>
+          <w:szCs w:val="36"/>
+        </w:rPr>
+        <w:t>ATA</w:t>
+      </w:r>
+      <w:r>
+        <w:rPr>
+          <w:rFonts w:ascii="HY헤드라인M" w:eastAsia="HY헤드라인M"/>
+          <w:sz w:val="32"/>
+          <w:szCs w:val="36"/>
+        </w:rPr>
+        <w:t>SET</w:t>
+      </w:r>
+    </w:p>
+    <w:p>
+      <w:pPr>
+        <w:ind w:left="400" w:firstLine="360"/>
+        <w:rPr>
+          <w:rFonts w:ascii="HY헤드라인M" w:eastAsia="HY헤드라인M"/>
+          <w:sz w:val="24"/>
+          <w:szCs w:val="28"/>
+        </w:rPr>
+      </w:pPr>
+      <w:r>
+        <w:rPr>
+          <w:rFonts w:ascii="HY헤드라인M" w:eastAsia="HY헤드라인M"/>
+          <w:sz w:val="24"/>
+          <w:szCs w:val="28"/>
+        </w:rPr>
+        <w:t>3</w:t>
+      </w:r>
+      <w:r>
+        <w:rPr>
+          <w:rFonts w:ascii="HY헤드라인M" w:eastAsia="HY헤드라인M"/>
+          <w:sz w:val="24"/>
+          <w:szCs w:val="28"/>
+        </w:rPr>
+        <w:t xml:space="preserve">-a) </w:t>
+      </w:r>
+      <w:r>
+        <w:rPr>
+          <w:rFonts w:ascii="HY헤드라인M" w:eastAsia="HY헤드라인M"/>
+          <w:sz w:val="24"/>
+          <w:szCs w:val="28"/>
+        </w:rPr>
+        <w:t>Tweets</w:t>
+      </w:r>
+    </w:p>
+    <w:p>
+      <w:pPr>
+        <w:ind w:left="400" w:firstLine="360"/>
+        <w:rPr>
+          <w:rFonts w:ascii="HY헤드라인M" w:eastAsia="HY헤드라인M"/>
+          <w:sz w:val="24"/>
+          <w:szCs w:val="28"/>
+        </w:rPr>
       </w:pPr>
       <w:r>
         <w:rPr>
           <w:rFonts w:ascii="HY헤드라인M" w:eastAsia="HY헤드라인M" w:hint="eastAsia"/>
-          <w:sz w:val="32"/>
-          <w:szCs w:val="36"/>
-        </w:rPr>
-        <w:t>D</w:t>
-      </w:r>
-      <w:r>
-        <w:rPr>
-          <w:rFonts w:ascii="HY헤드라인M" w:eastAsia="HY헤드라인M"/>
-          <w:sz w:val="32"/>
-          <w:szCs w:val="36"/>
-        </w:rPr>
-        <w:t>ATA</w:t>
-      </w:r>
-      <w:r>
-        <w:rPr>
-          <w:rFonts w:ascii="HY헤드라인M" w:eastAsia="HY헤드라인M"/>
-          <w:sz w:val="32"/>
-          <w:szCs w:val="36"/>
-        </w:rPr>
-        <w:t>SET</w:t>
-      </w:r>
-    </w:p>
-    <w:p>
-      <w:pPr>
-        <w:ind w:left="400" w:firstLine="360"/>
-        <w:rPr>
-          <w:rFonts w:ascii="HY헤드라인M" w:eastAsia="HY헤드라인M"/>
-          <w:sz w:val="24"/>
-          <w:szCs w:val="28"/>
-        </w:rPr>
-      </w:pPr>
-      <w:r>
-        <w:rPr>
-          <w:rFonts w:ascii="HY헤드라인M" w:eastAsia="HY헤드라인M"/>
           <w:sz w:val="24"/>
           <w:szCs w:val="28"/>
         </w:rPr>
@@ -696,47 +734,13 @@
           <w:sz w:val="24"/>
           <w:szCs w:val="28"/>
         </w:rPr>
-        <w:t xml:space="preserve">-a) </w:t>
-      </w:r>
-      <w:r>
-        <w:rPr>
-          <w:rFonts w:ascii="HY헤드라인M" w:eastAsia="HY헤드라인M"/>
-          <w:sz w:val="24"/>
-          <w:szCs w:val="28"/>
-        </w:rPr>
-        <w:t>Tweets</w:t>
-      </w:r>
-    </w:p>
-    <w:p>
-      <w:pPr>
-        <w:ind w:left="400" w:firstLine="360"/>
-        <w:rPr>
-          <w:rFonts w:ascii="HY헤드라인M" w:eastAsia="HY헤드라인M" w:hint="eastAsia"/>
-          <w:sz w:val="24"/>
-          <w:szCs w:val="28"/>
-        </w:rPr>
-      </w:pPr>
-      <w:r>
-        <w:rPr>
-          <w:rFonts w:ascii="HY헤드라인M" w:eastAsia="HY헤드라인M" w:hint="eastAsia"/>
-          <w:sz w:val="24"/>
-          <w:szCs w:val="28"/>
-        </w:rPr>
-        <w:t>3</w:t>
-      </w:r>
-      <w:r>
-        <w:rPr>
-          <w:rFonts w:ascii="HY헤드라인M" w:eastAsia="HY헤드라인M"/>
-          <w:sz w:val="24"/>
-          <w:szCs w:val="28"/>
-        </w:rPr>
         <w:t>-b) Match</w:t>
       </w:r>
     </w:p>
     <w:p>
       <w:pPr>
         <w:rPr>
-          <w:rFonts w:ascii="HY헤드라인M" w:eastAsia="HY헤드라인M" w:hint="eastAsia"/>
+          <w:rFonts w:ascii="HY헤드라인M" w:eastAsia="HY헤드라인M"/>
           <w:sz w:val="32"/>
           <w:szCs w:val="36"/>
         </w:rPr>
@@ -805,7 +809,25 @@
           <w:sz w:val="24"/>
           <w:szCs w:val="28"/>
         </w:rPr>
-        <w:t>-a) Api_football_request module</w:t>
+        <w:t xml:space="preserve">-a) </w:t>
+      </w:r>
+      <w:proofErr w:type="spellStart"/>
+      <w:r>
+        <w:rPr>
+          <w:rFonts w:ascii="HY헤드라인M" w:eastAsia="HY헤드라인M"/>
+          <w:sz w:val="24"/>
+          <w:szCs w:val="28"/>
+        </w:rPr>
+        <w:t>Api_football_request</w:t>
+      </w:r>
+      <w:proofErr w:type="spellEnd"/>
+      <w:r>
+        <w:rPr>
+          <w:rFonts w:ascii="HY헤드라인M" w:eastAsia="HY헤드라인M"/>
+          <w:sz w:val="24"/>
+          <w:szCs w:val="28"/>
+        </w:rPr>
+        <w:t xml:space="preserve"> module</w:t>
       </w:r>
     </w:p>
     <w:p>
@@ -859,7 +881,25 @@
           <w:sz w:val="24"/>
           <w:szCs w:val="28"/>
         </w:rPr>
-        <w:t>-c) IRun module</w:t>
+        <w:t xml:space="preserve">-c) </w:t>
+      </w:r>
+      <w:proofErr w:type="spellStart"/>
+      <w:r>
+        <w:rPr>
+          <w:rFonts w:ascii="HY헤드라인M" w:eastAsia="HY헤드라인M"/>
+          <w:sz w:val="24"/>
+          <w:szCs w:val="28"/>
+        </w:rPr>
+        <w:t>IRun</w:t>
+      </w:r>
+      <w:proofErr w:type="spellEnd"/>
+      <w:r>
+        <w:rPr>
+          <w:rFonts w:ascii="HY헤드라인M" w:eastAsia="HY헤드라인M"/>
+          <w:sz w:val="24"/>
+          <w:szCs w:val="28"/>
+        </w:rPr>
+        <w:t xml:space="preserve"> module</w:t>
       </w:r>
     </w:p>
     <w:p>
@@ -867,17 +907,17 @@
         <w:pStyle w:val="a3"/>
         <w:ind w:leftChars="0" w:left="760"/>
         <w:rPr>
+          <w:rFonts w:ascii="HY헤드라인M" w:eastAsia="HY헤드라인M"/>
+          <w:sz w:val="24"/>
+          <w:szCs w:val="28"/>
+        </w:rPr>
+      </w:pPr>
+      <w:r>
+        <w:rPr>
           <w:rFonts w:ascii="HY헤드라인M" w:eastAsia="HY헤드라인M" w:hint="eastAsia"/>
           <w:sz w:val="24"/>
           <w:szCs w:val="28"/>
         </w:rPr>
-      </w:pPr>
-      <w:r>
-        <w:rPr>
-          <w:rFonts w:ascii="HY헤드라인M" w:eastAsia="HY헤드라인M" w:hint="eastAsia"/>
-          <w:sz w:val="24"/>
-          <w:szCs w:val="28"/>
-        </w:rPr>
         <w:t>4</w:t>
       </w:r>
       <w:r>
@@ -886,13 +926,31 @@
           <w:sz w:val="24"/>
           <w:szCs w:val="28"/>
         </w:rPr>
-        <w:t>-d) Server_main module</w:t>
-      </w:r>
-    </w:p>
-    <w:p>
-      <w:pPr>
-        <w:rPr>
-          <w:rFonts w:ascii="HY헤드라인M" w:eastAsia="HY헤드라인M" w:hint="eastAsia"/>
+        <w:t xml:space="preserve">-d) </w:t>
+      </w:r>
+      <w:proofErr w:type="spellStart"/>
+      <w:r>
+        <w:rPr>
+          <w:rFonts w:ascii="HY헤드라인M" w:eastAsia="HY헤드라인M"/>
+          <w:sz w:val="24"/>
+          <w:szCs w:val="28"/>
+        </w:rPr>
+        <w:t>Server_main</w:t>
+      </w:r>
+      <w:proofErr w:type="spellEnd"/>
+      <w:r>
+        <w:rPr>
+          <w:rFonts w:ascii="HY헤드라인M" w:eastAsia="HY헤드라인M"/>
+          <w:sz w:val="24"/>
+          <w:szCs w:val="28"/>
+        </w:rPr>
+        <w:t xml:space="preserve"> module</w:t>
+      </w:r>
+    </w:p>
+    <w:p>
+      <w:pPr>
+        <w:rPr>
+          <w:rFonts w:ascii="HY헤드라인M" w:eastAsia="HY헤드라인M"/>
           <w:sz w:val="32"/>
           <w:szCs w:val="36"/>
         </w:rPr>
@@ -907,7 +965,7 @@
         </w:numPr>
         <w:ind w:leftChars="0"/>
         <w:rPr>
-          <w:rFonts w:ascii="HY헤드라인M" w:eastAsia="HY헤드라인M" w:hint="eastAsia"/>
+          <w:rFonts w:ascii="HY헤드라인M" w:eastAsia="HY헤드라인M"/>
           <w:sz w:val="32"/>
           <w:szCs w:val="36"/>
         </w:rPr>
@@ -999,7 +1057,7 @@
     <w:p>
       <w:pPr>
         <w:rPr>
-          <w:rFonts w:ascii="HY헤드라인M" w:eastAsia="HY헤드라인M" w:hint="eastAsia"/>
+          <w:rFonts w:ascii="HY헤드라인M" w:eastAsia="HY헤드라인M"/>
           <w:sz w:val="32"/>
           <w:szCs w:val="36"/>
         </w:rPr>
@@ -1068,7 +1126,7 @@
         <w:wordWrap/>
         <w:autoSpaceDE/>
         <w:autoSpaceDN/>
-        <w:ind w:firstLineChars="50" w:firstLine="103"/>
+        <w:ind w:firstLineChars="50" w:firstLine="110"/>
         <w:rPr>
           <w:rFonts w:ascii="나눔스퀘어 Bold" w:eastAsia="나눔스퀘어 Bold" w:hAnsi="나눔스퀘어 Bold"/>
           <w:sz w:val="22"/>
@@ -1097,7 +1155,25 @@
           <w:sz w:val="22"/>
           <w:szCs w:val="24"/>
         </w:rPr>
-        <w:t>existing scoring system was calculated through objective indicators such as attack points and defense in the on-the-ball situation, the Iron Model calculates scores of collective intelligence that reflect the thoughts of the anonymous group.</w:t>
+        <w:t xml:space="preserve">existing scoring system was calculated through objective indicators such as attack points and defense in the on-the-ball situation, the Iron Model calculates scores of collective </w:t>
+      </w:r>
+      <w:proofErr w:type="gramStart"/>
+      <w:r>
+        <w:rPr>
+          <w:rFonts w:ascii="나눔스퀘어 Bold" w:eastAsia="나눔스퀘어 Bold" w:hAnsi="나눔스퀘어 Bold"/>
+          <w:sz w:val="22"/>
+          <w:szCs w:val="24"/>
+        </w:rPr>
+        <w:t>intelligence</w:t>
+      </w:r>
+      <w:proofErr w:type="gramEnd"/>
+      <w:r>
+        <w:rPr>
+          <w:rFonts w:ascii="나눔스퀘어 Bold" w:eastAsia="나눔스퀘어 Bold" w:hAnsi="나눔스퀘어 Bold"/>
+          <w:sz w:val="22"/>
+          <w:szCs w:val="24"/>
+        </w:rPr>
+        <w:t xml:space="preserve"> that reflect the thoughts of the anonymous group.</w:t>
       </w:r>
       <w:r>
         <w:t xml:space="preserve"> </w:t>
@@ -1179,7 +1255,7 @@
     <w:p>
       <w:pPr>
         <w:rPr>
-          <w:rFonts w:ascii="HY헤드라인M" w:eastAsia="HY헤드라인M" w:hint="eastAsia"/>
+          <w:rFonts w:ascii="HY헤드라인M" w:eastAsia="HY헤드라인M"/>
           <w:sz w:val="24"/>
           <w:szCs w:val="28"/>
         </w:rPr>
@@ -1254,7 +1330,7 @@
     <w:p>
       <w:pPr>
         <w:rPr>
-          <w:rFonts w:ascii="HY헤드라인M" w:eastAsia="HY헤드라인M" w:hint="eastAsia"/>
+          <w:rFonts w:ascii="HY헤드라인M" w:eastAsia="HY헤드라인M"/>
           <w:sz w:val="24"/>
           <w:szCs w:val="28"/>
         </w:rPr>
@@ -1413,7 +1489,7 @@
         <w:autoSpaceDN/>
         <w:ind w:leftChars="0"/>
         <w:rPr>
-          <w:rFonts w:ascii="HY헤드라인M" w:eastAsia="HY헤드라인M" w:hint="eastAsia"/>
+          <w:rFonts w:ascii="HY헤드라인M" w:eastAsia="HY헤드라인M"/>
           <w:sz w:val="32"/>
           <w:szCs w:val="36"/>
         </w:rPr>
@@ -1434,7 +1510,7 @@
         <w:autoSpaceDE/>
         <w:autoSpaceDN/>
         <w:rPr>
-          <w:rFonts w:ascii="HY헤드라인M" w:eastAsia="HY헤드라인M" w:hint="eastAsia"/>
+          <w:rFonts w:ascii="HY헤드라인M" w:eastAsia="HY헤드라인M"/>
           <w:sz w:val="32"/>
           <w:szCs w:val="36"/>
         </w:rPr>
@@ -1540,29 +1616,80 @@
           <w:szCs w:val="28"/>
         </w:rPr>
       </w:pPr>
-      <w:r>
-        <w:rPr>
-          <w:rFonts w:ascii="HY헤드라인M" w:eastAsia="HY헤드라인M"/>
-          <w:sz w:val="24"/>
-          <w:szCs w:val="28"/>
-        </w:rPr>
-        <w:t>Api_football_request module</w:t>
-      </w:r>
-    </w:p>
-    <w:p>
-      <w:pPr>
-        <w:ind w:firstLineChars="50" w:firstLine="103"/>
-        <w:rPr>
-          <w:rFonts w:ascii="나눔스퀘어 Bold" w:eastAsia="나눔스퀘어 Bold" w:hAnsi="나눔스퀘어 Bold"/>
-          <w:sz w:val="22"/>
-        </w:rPr>
-      </w:pPr>
-      <w:r>
-        <w:rPr>
-          <w:rFonts w:ascii="나눔스퀘어 Bold" w:eastAsia="나눔스퀘어 Bold" w:hAnsi="나눔스퀘어 Bold"/>
-          <w:sz w:val="22"/>
-        </w:rPr>
-        <w:t>Api_football_request module collects fixture data by using Football-API at RAPIDAPI. Because twitter api supports only collecting tweets within recent 7 days, we have decided to collect each 7 days’ fixture data, which includes players’ rating and full name. These information is used to sort tweets by players’ rating.</w:t>
+      <w:proofErr w:type="spellStart"/>
+      <w:r>
+        <w:rPr>
+          <w:rFonts w:ascii="HY헤드라인M" w:eastAsia="HY헤드라인M"/>
+          <w:sz w:val="24"/>
+          <w:szCs w:val="28"/>
+        </w:rPr>
+        <w:t>Api_football_request</w:t>
+      </w:r>
+      <w:proofErr w:type="spellEnd"/>
+      <w:r>
+        <w:rPr>
+          <w:rFonts w:ascii="HY헤드라인M" w:eastAsia="HY헤드라인M"/>
+          <w:sz w:val="24"/>
+          <w:szCs w:val="28"/>
+        </w:rPr>
+        <w:t xml:space="preserve"> module</w:t>
+      </w:r>
+    </w:p>
+    <w:p>
+      <w:pPr>
+        <w:ind w:firstLineChars="50" w:firstLine="110"/>
+        <w:rPr>
+          <w:rFonts w:ascii="나눔스퀘어 Bold" w:eastAsia="나눔스퀘어 Bold" w:hAnsi="나눔스퀘어 Bold"/>
+          <w:sz w:val="22"/>
+        </w:rPr>
+      </w:pPr>
+      <w:proofErr w:type="spellStart"/>
+      <w:r>
+        <w:rPr>
+          <w:rFonts w:ascii="나눔스퀘어 Bold" w:eastAsia="나눔스퀘어 Bold" w:hAnsi="나눔스퀘어 Bold"/>
+          <w:sz w:val="22"/>
+        </w:rPr>
+        <w:t>Api_football_request</w:t>
+      </w:r>
+      <w:proofErr w:type="spellEnd"/>
+      <w:r>
+        <w:rPr>
+          <w:rFonts w:ascii="나눔스퀘어 Bold" w:eastAsia="나눔스퀘어 Bold" w:hAnsi="나눔스퀘어 Bold"/>
+          <w:sz w:val="22"/>
+        </w:rPr>
+        <w:t xml:space="preserve"> module collects fixture data by using Football-API at RAPIDAPI. Because twitter </w:t>
+      </w:r>
+      <w:proofErr w:type="spellStart"/>
+      <w:r>
+        <w:rPr>
+          <w:rFonts w:ascii="나눔스퀘어 Bold" w:eastAsia="나눔스퀘어 Bold" w:hAnsi="나눔스퀘어 Bold"/>
+          <w:sz w:val="22"/>
+        </w:rPr>
+        <w:t>api</w:t>
+      </w:r>
+      <w:proofErr w:type="spellEnd"/>
+      <w:r>
+        <w:rPr>
+          <w:rFonts w:ascii="나눔스퀘어 Bold" w:eastAsia="나눔스퀘어 Bold" w:hAnsi="나눔스퀘어 Bold"/>
+          <w:sz w:val="22"/>
+        </w:rPr>
+        <w:t xml:space="preserve"> supports only collecting tweets within recent 7 days, we have decided to collect each 7 days’ fixture data, which includes players’ rating and full name. </w:t>
+      </w:r>
+      <w:proofErr w:type="gramStart"/>
+      <w:r>
+        <w:rPr>
+          <w:rFonts w:ascii="나눔스퀘어 Bold" w:eastAsia="나눔스퀘어 Bold" w:hAnsi="나눔스퀘어 Bold"/>
+          <w:sz w:val="22"/>
+        </w:rPr>
+        <w:t>These information</w:t>
+      </w:r>
+      <w:proofErr w:type="gramEnd"/>
+      <w:r>
+        <w:rPr>
+          <w:rFonts w:ascii="나눔스퀘어 Bold" w:eastAsia="나눔스퀘어 Bold" w:hAnsi="나눔스퀘어 Bold"/>
+          <w:sz w:val="22"/>
+        </w:rPr>
+        <w:t xml:space="preserve"> is used to sort tweets by players’ rating.</w:t>
       </w:r>
     </w:p>
     <w:p>
@@ -1577,6 +1704,96 @@
           <w:szCs w:val="28"/>
         </w:rPr>
       </w:pPr>
+    </w:p>
+    <w:p>
+      <w:pPr>
+        <w:rPr>
+          <w:rFonts w:ascii="HY헤드라인M" w:eastAsia="HY헤드라인M"/>
+          <w:sz w:val="24"/>
+          <w:szCs w:val="28"/>
+        </w:rPr>
+      </w:pPr>
+      <w:r>
+        <w:rPr>
+          <w:rFonts w:ascii="HY헤드라인M" w:eastAsia="HY헤드라인M" w:hint="eastAsia"/>
+          <w:sz w:val="24"/>
+          <w:szCs w:val="28"/>
+        </w:rPr>
+        <w:t>T</w:t>
+      </w:r>
+      <w:r>
+        <w:rPr>
+          <w:rFonts w:ascii="HY헤드라인M" w:eastAsia="HY헤드라인M"/>
+          <w:sz w:val="24"/>
+          <w:szCs w:val="28"/>
+        </w:rPr>
+        <w:t>witter crawler module</w:t>
+      </w:r>
+    </w:p>
+    <w:p>
+      <w:pPr>
+        <w:ind w:firstLineChars="100" w:firstLine="220"/>
+        <w:rPr>
+          <w:rFonts w:ascii="HY헤드라인M" w:eastAsia="HY헤드라인M"/>
+          <w:sz w:val="24"/>
+          <w:szCs w:val="28"/>
+        </w:rPr>
+      </w:pPr>
+      <w:r>
+        <w:rPr>
+          <w:rFonts w:ascii="나눔스퀘어 Bold" w:eastAsia="나눔스퀘어 Bold" w:hAnsi="나눔스퀘어 Bold"/>
+          <w:sz w:val="22"/>
+        </w:rPr>
+        <w:t xml:space="preserve">twitter_cralwer.py implements a </w:t>
+      </w:r>
+      <w:proofErr w:type="spellStart"/>
+      <w:r>
+        <w:rPr>
+          <w:rFonts w:ascii="나눔스퀘어 Bold" w:eastAsia="나눔스퀘어 Bold" w:hAnsi="나눔스퀘어 Bold"/>
+          <w:sz w:val="22"/>
+        </w:rPr>
+        <w:t>get_replies</w:t>
+      </w:r>
+      <w:proofErr w:type="spellEnd"/>
+      <w:r>
+        <w:rPr>
+          <w:rFonts w:ascii="나눔스퀘어 Bold" w:eastAsia="나눔스퀘어 Bold" w:hAnsi="나눔스퀘어 Bold"/>
+          <w:sz w:val="22"/>
+        </w:rPr>
+        <w:t xml:space="preserve"> function that returns all replies related to player name and match date input through the </w:t>
+      </w:r>
+      <w:proofErr w:type="spellStart"/>
+      <w:r>
+        <w:rPr>
+          <w:rFonts w:ascii="나눔스퀘어 Bold" w:eastAsia="나눔스퀘어 Bold" w:hAnsi="나눔스퀘어 Bold"/>
+          <w:sz w:val="22"/>
+        </w:rPr>
+        <w:t>tweepy</w:t>
+      </w:r>
+      <w:proofErr w:type="spellEnd"/>
+      <w:r>
+        <w:rPr>
+          <w:rFonts w:ascii="나눔스퀘어 Bold" w:eastAsia="나눔스퀘어 Bold" w:hAnsi="나눔스퀘어 Bold"/>
+          <w:sz w:val="22"/>
+        </w:rPr>
+        <w:t xml:space="preserve"> </w:t>
+      </w:r>
+      <w:proofErr w:type="spellStart"/>
+      <w:r>
+        <w:rPr>
+          <w:rFonts w:ascii="나눔스퀘어 Bold" w:eastAsia="나눔스퀘어 Bold" w:hAnsi="나눔스퀘어 Bold"/>
+          <w:sz w:val="22"/>
+        </w:rPr>
+        <w:t>api</w:t>
+      </w:r>
+      <w:proofErr w:type="spellEnd"/>
+      <w:r>
+        <w:rPr>
+          <w:rFonts w:ascii="나눔스퀘어 Bold" w:eastAsia="나눔스퀘어 Bold" w:hAnsi="나눔스퀘어 Bold"/>
+          <w:sz w:val="22"/>
+        </w:rPr>
+        <w:t>. doc_maker.py and query_maker.py can compose a corpus or query using this function.</w:t>
+      </w:r>
       <w:r>
         <w:rPr>
           <w:rFonts w:ascii="HY헤드라인M" w:eastAsia="HY헤드라인M"/>
@@ -1608,31 +1825,87 @@
           <w:sz w:val="24"/>
           <w:szCs w:val="28"/>
         </w:rPr>
-        <w:t xml:space="preserve">SM </w:t>
-      </w:r>
-      <w:r>
-        <w:rPr>
-          <w:rFonts w:ascii="HY헤드라인M" w:eastAsia="HY헤드라인M"/>
-          <w:sz w:val="24"/>
-          <w:szCs w:val="28"/>
-        </w:rPr>
-        <w:t>module</w:t>
-      </w:r>
-    </w:p>
-    <w:p>
-      <w:pPr>
-        <w:ind w:firstLineChars="50" w:firstLine="103"/>
-        <w:rPr>
-          <w:rFonts w:ascii="나눔스퀘어 Bold" w:eastAsia="나눔스퀘어 Bold" w:hAnsi="나눔스퀘어 Bold"/>
-          <w:sz w:val="22"/>
-        </w:rPr>
-      </w:pPr>
-      <w:r>
-        <w:rPr>
-          <w:rFonts w:ascii="나눔스퀘어 Bold" w:eastAsia="나눔스퀘어 Bold" w:hAnsi="나눔스퀘어 Bold"/>
-          <w:sz w:val="22"/>
-        </w:rPr>
-        <w:t>It is a module that reads corpus documents and stopwords to create a tf-idf dictionary. The lnc model is applied and dictionaries are generated in advance when imported from the irun module.</w:t>
+        <w:t>SM module</w:t>
+      </w:r>
+    </w:p>
+    <w:p>
+      <w:pPr>
+        <w:ind w:firstLineChars="50" w:firstLine="110"/>
+        <w:rPr>
+          <w:rFonts w:ascii="나눔스퀘어 Bold" w:eastAsia="나눔스퀘어 Bold" w:hAnsi="나눔스퀘어 Bold"/>
+          <w:sz w:val="22"/>
+        </w:rPr>
+      </w:pPr>
+      <w:r>
+        <w:rPr>
+          <w:rFonts w:ascii="나눔스퀘어 Bold" w:eastAsia="나눔스퀘어 Bold" w:hAnsi="나눔스퀘어 Bold"/>
+          <w:sz w:val="22"/>
+        </w:rPr>
+        <w:t xml:space="preserve">It is a module that reads corpus documents and </w:t>
+      </w:r>
+      <w:proofErr w:type="spellStart"/>
+      <w:r>
+        <w:rPr>
+          <w:rFonts w:ascii="나눔스퀘어 Bold" w:eastAsia="나눔스퀘어 Bold" w:hAnsi="나눔스퀘어 Bold"/>
+          <w:sz w:val="22"/>
+        </w:rPr>
+        <w:t>stopwords</w:t>
+      </w:r>
+      <w:proofErr w:type="spellEnd"/>
+      <w:r>
+        <w:rPr>
+          <w:rFonts w:ascii="나눔스퀘어 Bold" w:eastAsia="나눔스퀘어 Bold" w:hAnsi="나눔스퀘어 Bold"/>
+          <w:sz w:val="22"/>
+        </w:rPr>
+        <w:t xml:space="preserve"> to create a </w:t>
+      </w:r>
+      <w:proofErr w:type="spellStart"/>
+      <w:r>
+        <w:rPr>
+          <w:rFonts w:ascii="나눔스퀘어 Bold" w:eastAsia="나눔스퀘어 Bold" w:hAnsi="나눔스퀘어 Bold"/>
+          <w:sz w:val="22"/>
+        </w:rPr>
+        <w:t>tf-idf</w:t>
+      </w:r>
+      <w:proofErr w:type="spellEnd"/>
+      <w:r>
+        <w:rPr>
+          <w:rFonts w:ascii="나눔스퀘어 Bold" w:eastAsia="나눔스퀘어 Bold" w:hAnsi="나눔스퀘어 Bold"/>
+          <w:sz w:val="22"/>
+        </w:rPr>
+        <w:t xml:space="preserve"> dictionary. The </w:t>
+      </w:r>
+      <w:proofErr w:type="spellStart"/>
+      <w:r>
+        <w:rPr>
+          <w:rFonts w:ascii="나눔스퀘어 Bold" w:eastAsia="나눔스퀘어 Bold" w:hAnsi="나눔스퀘어 Bold"/>
+          <w:sz w:val="22"/>
+        </w:rPr>
+        <w:t>lnc</w:t>
+      </w:r>
+      <w:proofErr w:type="spellEnd"/>
+      <w:r>
+        <w:rPr>
+          <w:rFonts w:ascii="나눔스퀘어 Bold" w:eastAsia="나눔스퀘어 Bold" w:hAnsi="나눔스퀘어 Bold"/>
+          <w:sz w:val="22"/>
+        </w:rPr>
+        <w:t xml:space="preserve"> model is applied and dictionaries are generated in advance when imported from the </w:t>
+      </w:r>
+      <w:proofErr w:type="spellStart"/>
+      <w:r>
+        <w:rPr>
+          <w:rFonts w:ascii="나눔스퀘어 Bold" w:eastAsia="나눔스퀘어 Bold" w:hAnsi="나눔스퀘어 Bold"/>
+          <w:sz w:val="22"/>
+        </w:rPr>
+        <w:t>irun</w:t>
+      </w:r>
+      <w:proofErr w:type="spellEnd"/>
+      <w:r>
+        <w:rPr>
+          <w:rFonts w:ascii="나눔스퀘어 Bold" w:eastAsia="나눔스퀘어 Bold" w:hAnsi="나눔스퀘어 Bold"/>
+          <w:sz w:val="22"/>
+        </w:rPr>
+        <w:t xml:space="preserve"> module.</w:t>
       </w:r>
       <w:r>
         <w:rPr>
@@ -1684,6 +1957,7 @@
           <w:sz w:val="22"/>
         </w:rPr>
       </w:pPr>
+      <w:proofErr w:type="spellStart"/>
       <w:r>
         <w:rPr>
           <w:rFonts w:ascii="HY헤드라인M" w:eastAsia="HY헤드라인M"/>
@@ -1692,6 +1966,7 @@
         </w:rPr>
         <w:t>IRun</w:t>
       </w:r>
+      <w:proofErr w:type="spellEnd"/>
       <w:r>
         <w:rPr>
           <w:rFonts w:ascii="HY헤드라인M" w:eastAsia="HY헤드라인M"/>
@@ -1703,7 +1978,7 @@
     </w:p>
     <w:p>
       <w:pPr>
-        <w:ind w:firstLineChars="50" w:firstLine="103"/>
+        <w:ind w:firstLineChars="50" w:firstLine="110"/>
         <w:rPr>
           <w:rFonts w:ascii="나눔스퀘어 Bold" w:eastAsia="나눔스퀘어 Bold" w:hAnsi="나눔스퀘어 Bold"/>
           <w:sz w:val="22"/>
@@ -1728,7 +2003,23 @@
           <w:rFonts w:ascii="나눔스퀘어 Bold" w:eastAsia="나눔스퀘어 Bold" w:hAnsi="나눔스퀘어 Bold"/>
           <w:sz w:val="22"/>
         </w:rPr>
-        <w:t>n Module parses the query file, sends it to the vsm module, and obtains cosine similarity.</w:t>
+        <w:t xml:space="preserve">n Module parses the query file, sends it to the </w:t>
+      </w:r>
+      <w:proofErr w:type="spellStart"/>
+      <w:r>
+        <w:rPr>
+          <w:rFonts w:ascii="나눔스퀘어 Bold" w:eastAsia="나눔스퀘어 Bold" w:hAnsi="나눔스퀘어 Bold"/>
+          <w:sz w:val="22"/>
+        </w:rPr>
+        <w:t>vsm</w:t>
+      </w:r>
+      <w:proofErr w:type="spellEnd"/>
+      <w:r>
+        <w:rPr>
+          <w:rFonts w:ascii="나눔스퀘어 Bold" w:eastAsia="나눔스퀘어 Bold" w:hAnsi="나눔스퀘어 Bold"/>
+          <w:sz w:val="22"/>
+        </w:rPr>
+        <w:t xml:space="preserve"> module, and obtains cosine similarity.</w:t>
       </w:r>
       <w:r>
         <w:rPr>
@@ -1753,6 +2044,7 @@
           <w:szCs w:val="28"/>
         </w:rPr>
       </w:pPr>
+      <w:proofErr w:type="spellStart"/>
       <w:r>
         <w:rPr>
           <w:rFonts w:ascii="HY헤드라인M" w:eastAsia="HY헤드라인M"/>
@@ -1761,6 +2053,7 @@
         </w:rPr>
         <w:t>Server_main</w:t>
       </w:r>
+      <w:proofErr w:type="spellEnd"/>
       <w:r>
         <w:rPr>
           <w:rFonts w:ascii="HY헤드라인M" w:eastAsia="HY헤드라인M"/>
@@ -1833,52 +2126,148 @@
     </w:p>
     <w:p>
       <w:pPr>
-        <w:ind w:firstLineChars="50" w:firstLine="103"/>
-        <w:rPr>
-          <w:rFonts w:ascii="나눔스퀘어 Bold" w:eastAsia="나눔스퀘어 Bold" w:hAnsi="나눔스퀘어 Bold" w:hint="eastAsia"/>
-          <w:sz w:val="22"/>
-        </w:rPr>
-      </w:pPr>
-      <w:r>
-        <w:rPr>
-          <w:rFonts w:ascii="나눔스퀘어 Bold" w:eastAsia="나눔스퀘어 Bold" w:hAnsi="나눔스퀘어 Bold"/>
-          <w:sz w:val="22"/>
-        </w:rPr>
-        <w:t>Irun project aims to serve irun rating to users, which represents tweeter’s reaction to the players’ play and recent trends. To serve rating easily and comfortably to users, we made a simple web api to serve IRun rating. We have used python’s Flask framework to develop api. Irun rating can be made with HTTP Post request to /api/rating with body data that includes query and player’s name. Example query input could be like this one: “His pass is the worst. Even my 5-year-old child can pass well than him”. Then Irun server module returns with expected player’s rating range and specific rating.</w:t>
-      </w:r>
+        <w:ind w:firstLineChars="50" w:firstLine="110"/>
+        <w:rPr>
+          <w:rFonts w:ascii="나눔스퀘어 Bold" w:eastAsia="나눔스퀘어 Bold" w:hAnsi="나눔스퀘어 Bold"/>
+          <w:sz w:val="22"/>
+        </w:rPr>
+      </w:pPr>
+      <w:r>
+        <w:rPr>
+          <w:rFonts w:ascii="나눔스퀘어 Bold" w:eastAsia="나눔스퀘어 Bold" w:hAnsi="나눔스퀘어 Bold"/>
+          <w:sz w:val="22"/>
+        </w:rPr>
+        <w:t xml:space="preserve">Irun project aims to serve </w:t>
+      </w:r>
+      <w:proofErr w:type="spellStart"/>
+      <w:r>
+        <w:rPr>
+          <w:rFonts w:ascii="나눔스퀘어 Bold" w:eastAsia="나눔스퀘어 Bold" w:hAnsi="나눔스퀘어 Bold"/>
+          <w:sz w:val="22"/>
+        </w:rPr>
+        <w:t>irun</w:t>
+      </w:r>
+      <w:proofErr w:type="spellEnd"/>
+      <w:r>
+        <w:rPr>
+          <w:rFonts w:ascii="나눔스퀘어 Bold" w:eastAsia="나눔스퀘어 Bold" w:hAnsi="나눔스퀘어 Bold"/>
+          <w:sz w:val="22"/>
+        </w:rPr>
+        <w:t xml:space="preserve"> rating to users, which represents tweeter’s reaction to the players’ play and recent trends. To serve rating easily and comfortably to users, we made a simple web </w:t>
+      </w:r>
+      <w:proofErr w:type="spellStart"/>
+      <w:r>
+        <w:rPr>
+          <w:rFonts w:ascii="나눔스퀘어 Bold" w:eastAsia="나눔스퀘어 Bold" w:hAnsi="나눔스퀘어 Bold"/>
+          <w:sz w:val="22"/>
+        </w:rPr>
+        <w:t>api</w:t>
+      </w:r>
+      <w:proofErr w:type="spellEnd"/>
+      <w:r>
+        <w:rPr>
+          <w:rFonts w:ascii="나눔스퀘어 Bold" w:eastAsia="나눔스퀘어 Bold" w:hAnsi="나눔스퀘어 Bold"/>
+          <w:sz w:val="22"/>
+        </w:rPr>
+        <w:t xml:space="preserve"> to serve </w:t>
+      </w:r>
+      <w:proofErr w:type="spellStart"/>
+      <w:r>
+        <w:rPr>
+          <w:rFonts w:ascii="나눔스퀘어 Bold" w:eastAsia="나눔스퀘어 Bold" w:hAnsi="나눔스퀘어 Bold"/>
+          <w:sz w:val="22"/>
+        </w:rPr>
+        <w:t>IRun</w:t>
+      </w:r>
+      <w:proofErr w:type="spellEnd"/>
+      <w:r>
+        <w:rPr>
+          <w:rFonts w:ascii="나눔스퀘어 Bold" w:eastAsia="나눔스퀘어 Bold" w:hAnsi="나눔스퀘어 Bold"/>
+          <w:sz w:val="22"/>
+        </w:rPr>
+        <w:t xml:space="preserve"> rating. We have used python’s Flask framework to develop </w:t>
+      </w:r>
+      <w:proofErr w:type="spellStart"/>
+      <w:r>
+        <w:rPr>
+          <w:rFonts w:ascii="나눔스퀘어 Bold" w:eastAsia="나눔스퀘어 Bold" w:hAnsi="나눔스퀘어 Bold"/>
+          <w:sz w:val="22"/>
+        </w:rPr>
+        <w:t>api</w:t>
+      </w:r>
+      <w:proofErr w:type="spellEnd"/>
+      <w:r>
+        <w:rPr>
+          <w:rFonts w:ascii="나눔스퀘어 Bold" w:eastAsia="나눔스퀘어 Bold" w:hAnsi="나눔스퀘어 Bold"/>
+          <w:sz w:val="22"/>
+        </w:rPr>
+        <w:t>. Irun rating can be made with HTTP Post request to /</w:t>
+      </w:r>
+      <w:proofErr w:type="spellStart"/>
+      <w:r>
+        <w:rPr>
+          <w:rFonts w:ascii="나눔스퀘어 Bold" w:eastAsia="나눔스퀘어 Bold" w:hAnsi="나눔스퀘어 Bold"/>
+          <w:sz w:val="22"/>
+        </w:rPr>
+        <w:t>api</w:t>
+      </w:r>
+      <w:proofErr w:type="spellEnd"/>
+      <w:r>
+        <w:rPr>
+          <w:rFonts w:ascii="나눔스퀘어 Bold" w:eastAsia="나눔스퀘어 Bold" w:hAnsi="나눔스퀘어 Bold"/>
+          <w:sz w:val="22"/>
+        </w:rPr>
+        <w:t xml:space="preserve">/rating with body data that includes query and player’s name. Example query input could be like this one: “His pass is </w:t>
+      </w:r>
+      <w:r>
+        <w:rPr>
+          <w:rFonts w:ascii="나눔스퀘어 Bold" w:eastAsia="나눔스퀘어 Bold" w:hAnsi="나눔스퀘어 Bold"/>
+          <w:sz w:val="22"/>
+        </w:rPr>
+        <w:lastRenderedPageBreak/>
+        <w:t>the worst. Even my 5-year-old child can pass well than him”. Then Irun server module returns with expected player’s rating range and specific rating.</w:t>
+      </w:r>
+    </w:p>
+    <w:p>
+      <w:pPr>
+        <w:ind w:firstLineChars="50" w:firstLine="110"/>
+        <w:rPr>
+          <w:rFonts w:ascii="나눔스퀘어 Bold" w:eastAsia="나눔스퀘어 Bold" w:hAnsi="나눔스퀘어 Bold"/>
+          <w:sz w:val="22"/>
+        </w:rPr>
+      </w:pPr>
     </w:p>
     <w:p>
       <w:pPr>
         <w:jc w:val="center"/>
         <w:rPr>
+          <w:rFonts w:ascii="HY헤드라인M" w:eastAsia="HY헤드라인M"/>
+          <w:sz w:val="32"/>
+          <w:szCs w:val="36"/>
+        </w:rPr>
+      </w:pPr>
+      <w:r>
+        <w:rPr>
+          <w:rFonts w:ascii="HY헤드라인M" w:eastAsia="HY헤드라인M"/>
+          <w:sz w:val="32"/>
+          <w:szCs w:val="36"/>
+        </w:rPr>
+        <w:t>Result</w:t>
+      </w:r>
+      <w:r>
+        <w:rPr>
+          <w:rFonts w:ascii="HY헤드라인M" w:eastAsia="HY헤드라인M"/>
+          <w:sz w:val="32"/>
+          <w:szCs w:val="36"/>
+        </w:rPr>
+        <w:t xml:space="preserve"> &amp; </w:t>
+      </w:r>
+      <w:r>
+        <w:rPr>
           <w:rFonts w:ascii="HY헤드라인M" w:eastAsia="HY헤드라인M" w:hint="eastAsia"/>
           <w:sz w:val="32"/>
           <w:szCs w:val="36"/>
         </w:rPr>
-      </w:pPr>
-      <w:r>
-        <w:rPr>
-          <w:rFonts w:ascii="HY헤드라인M" w:eastAsia="HY헤드라인M"/>
-          <w:sz w:val="32"/>
-          <w:szCs w:val="36"/>
-        </w:rPr>
-        <w:lastRenderedPageBreak/>
-        <w:t>Result</w:t>
-      </w:r>
-      <w:r>
-        <w:rPr>
-          <w:rFonts w:ascii="HY헤드라인M" w:eastAsia="HY헤드라인M"/>
-          <w:sz w:val="32"/>
-          <w:szCs w:val="36"/>
-        </w:rPr>
-        <w:t xml:space="preserve"> &amp; </w:t>
-      </w:r>
-      <w:r>
-        <w:rPr>
-          <w:rFonts w:ascii="HY헤드라인M" w:eastAsia="HY헤드라인M" w:hint="eastAsia"/>
-          <w:sz w:val="32"/>
-          <w:szCs w:val="36"/>
-        </w:rPr>
         <w:t>E</w:t>
       </w:r>
       <w:r>
@@ -1893,7 +2282,7 @@
     <w:p>
       <w:pPr>
         <w:rPr>
-          <w:rFonts w:ascii="나눔스퀘어 Bold" w:eastAsia="나눔스퀘어 Bold" w:hAnsi="나눔스퀘어 Bold" w:hint="eastAsia"/>
+          <w:rFonts w:ascii="나눔스퀘어 Bold" w:eastAsia="나눔스퀘어 Bold" w:hAnsi="나눔스퀘어 Bold"/>
           <w:sz w:val="22"/>
         </w:rPr>
       </w:pPr>
@@ -1957,7 +2346,7 @@
     <w:p>
       <w:pPr>
         <w:rPr>
-          <w:rFonts w:ascii="나눔스퀘어 Bold" w:eastAsia="나눔스퀘어 Bold" w:hAnsi="나눔스퀘어 Bold" w:hint="eastAsia"/>
+          <w:rFonts w:ascii="나눔스퀘어 Bold" w:eastAsia="나눔스퀘어 Bold" w:hAnsi="나눔스퀘어 Bold"/>
           <w:sz w:val="22"/>
         </w:rPr>
       </w:pPr>
@@ -1994,6 +2383,107 @@
                     <a:prstGeom prst="rect">
                       <a:avLst/>
                     </a:prstGeom>
+                  </pic:spPr>
+                </pic:pic>
+              </a:graphicData>
+            </a:graphic>
+          </wp:inline>
+        </w:drawing>
+      </w:r>
+    </w:p>
+    <w:p>
+      <w:r>
+        <w:rPr>
+          <w:rFonts w:ascii="HY헤드라인M" w:eastAsia="HY헤드라인M"/>
+          <w:sz w:val="24"/>
+          <w:szCs w:val="28"/>
+        </w:rPr>
+        <w:t>Specific</w:t>
+      </w:r>
+      <w:r>
+        <w:rPr>
+          <w:rFonts w:ascii="HY헤드라인M" w:eastAsia="HY헤드라인M"/>
+          <w:sz w:val="24"/>
+          <w:szCs w:val="28"/>
+        </w:rPr>
+        <w:t xml:space="preserve"> </w:t>
+      </w:r>
+      <w:r>
+        <w:rPr>
+          <w:rFonts w:ascii="HY헤드라인M" w:eastAsia="HY헤드라인M"/>
+          <w:sz w:val="24"/>
+          <w:szCs w:val="28"/>
+        </w:rPr>
+        <w:t xml:space="preserve">Value </w:t>
+      </w:r>
+      <w:r>
+        <w:rPr>
+          <w:rFonts w:ascii="HY헤드라인M" w:eastAsia="HY헤드라인M"/>
+          <w:sz w:val="24"/>
+          <w:szCs w:val="28"/>
+        </w:rPr>
+        <w:t>Version.</w:t>
+      </w:r>
+      <w:r>
+        <w:rPr>
+          <w:rFonts w:hint="eastAsia"/>
+        </w:rPr>
+        <w:t xml:space="preserve"> </w:t>
+      </w:r>
+    </w:p>
+    <w:p>
+      <w:pPr>
+        <w:rPr>
+          <w:rFonts w:ascii="나눔스퀘어 Bold" w:eastAsia="나눔스퀘어 Bold" w:hAnsi="나눔스퀘어 Bold"/>
+          <w:sz w:val="22"/>
+        </w:rPr>
+      </w:pPr>
+      <w:r>
+        <w:rPr>
+          <w:rFonts w:hint="eastAsia"/>
+        </w:rPr>
+        <w:drawing>
+          <wp:inline distT="0" distB="0" distL="0" distR="0" wp14:anchorId="2061C506" wp14:editId="6451A798">
+            <wp:extent cx="5353050" cy="2529840"/>
+            <wp:effectExtent l="0" t="0" r="0" b="3810"/>
+            <wp:docPr id="3" name="그림 3"/>
+            <wp:cNvGraphicFramePr>
+              <a:graphicFrameLocks xmlns:a="http://schemas.openxmlformats.org/drawingml/2006/main" noChangeAspect="1"/>
+            </wp:cNvGraphicFramePr>
+            <a:graphic xmlns:a="http://schemas.openxmlformats.org/drawingml/2006/main">
+              <a:graphicData uri="http://schemas.openxmlformats.org/drawingml/2006/picture">
+                <pic:pic xmlns:pic="http://schemas.openxmlformats.org/drawingml/2006/picture">
+                  <pic:nvPicPr>
+                    <pic:cNvPr id="0" name="Picture 1"/>
+                    <pic:cNvPicPr>
+                      <a:picLocks noChangeAspect="1" noChangeArrowheads="1"/>
+                    </pic:cNvPicPr>
+                  </pic:nvPicPr>
+                  <pic:blipFill>
+                    <a:blip r:embed="rId11" cstate="print">
+                      <a:extLst>
+                        <a:ext uri="{28A0092B-C50C-407E-A947-70E740481C1C}">
+                          <a14:useLocalDpi xmlns:a14="http://schemas.microsoft.com/office/drawing/2010/main" val="0"/>
+                        </a:ext>
+                      </a:extLst>
+                    </a:blip>
+                    <a:srcRect/>
+                    <a:stretch>
+                      <a:fillRect/>
+                    </a:stretch>
+                  </pic:blipFill>
+                  <pic:spPr bwMode="auto">
+                    <a:xfrm>
+                      <a:off x="0" y="0"/>
+                      <a:ext cx="5361091" cy="2533640"/>
+                    </a:xfrm>
+                    <a:prstGeom prst="rect">
+                      <a:avLst/>
+                    </a:prstGeom>
+                    <a:noFill/>
+                    <a:ln>
+                      <a:noFill/>
+                    </a:ln>
                   </pic:spPr>
                 </pic:pic>
               </a:graphicData>
@@ -2977,6 +3467,7 @@
   <w:style w:type="paragraph" w:default="1" w:styleId="a">
     <w:name w:val="Normal"/>
     <w:qFormat/>
+    <w:rsid w:val="00BB5DEA"/>
     <w:pPr>
       <w:widowControl w:val="0"/>
       <w:wordWrap w:val="0"/>
@@ -2987,7 +3478,6 @@
   <w:style w:type="character" w:default="1" w:styleId="a0">
     <w:name w:val="Default Paragraph Font"/>
     <w:uiPriority w:val="1"/>
-    <w:semiHidden/>
     <w:unhideWhenUsed/>
   </w:style>
   <w:style w:type="table" w:default="1" w:styleId="a1">

</xml_diff>

<commit_message>
20220615 jsw Feat : 최종 보고서 및 ppt  수정
</commit_message>
<xml_diff>
--- a/docs/NLP PROJECT FINAL REPORT.docx
+++ b/docs/NLP PROJECT FINAL REPORT.docx
@@ -386,7 +386,6 @@
         </w:rPr>
         <w:t xml:space="preserve">0172848 </w:t>
       </w:r>
-      <w:proofErr w:type="spellStart"/>
       <w:r>
         <w:rPr>
           <w:rFonts w:ascii="HY헤드라인M" w:eastAsia="HY헤드라인M" w:hint="eastAsia"/>
@@ -395,7 +394,6 @@
         </w:rPr>
         <w:t>정석우</w:t>
       </w:r>
-      <w:proofErr w:type="spellEnd"/>
     </w:p>
     <w:p>
       <w:pPr>
@@ -1126,16 +1124,16 @@
         <w:wordWrap/>
         <w:autoSpaceDE/>
         <w:autoSpaceDN/>
-        <w:ind w:firstLineChars="50" w:firstLine="110"/>
-        <w:rPr>
-          <w:rFonts w:ascii="나눔스퀘어 Bold" w:eastAsia="나눔스퀘어 Bold" w:hAnsi="나눔스퀘어 Bold"/>
+        <w:ind w:firstLineChars="50" w:firstLine="100"/>
+        <w:rPr>
+          <w:rFonts w:ascii="나눔스퀘어" w:eastAsia="나눔스퀘어" w:hAnsi="나눔스퀘어"/>
           <w:sz w:val="22"/>
           <w:szCs w:val="24"/>
         </w:rPr>
       </w:pPr>
       <w:r>
         <w:rPr>
-          <w:rFonts w:ascii="나눔스퀘어 Bold" w:eastAsia="나눔스퀘어 Bold" w:hAnsi="나눔스퀘어 Bold"/>
+          <w:rFonts w:ascii="나눔스퀘어" w:eastAsia="나눔스퀘어" w:hAnsi="나눔스퀘어"/>
           <w:sz w:val="22"/>
           <w:szCs w:val="24"/>
         </w:rPr>
@@ -1143,44 +1141,39 @@
       </w:r>
       <w:r>
         <w:rPr>
-          <w:rFonts w:ascii="나눔스퀘어 Bold" w:eastAsia="나눔스퀘어 Bold" w:hAnsi="나눔스퀘어 Bold"/>
+          <w:rFonts w:ascii="나눔스퀘어" w:eastAsia="나눔스퀘어" w:hAnsi="나눔스퀘어"/>
           <w:sz w:val="22"/>
           <w:szCs w:val="24"/>
         </w:rPr>
-        <w:t xml:space="preserve"> While the </w:t>
-      </w:r>
-      <w:r>
-        <w:rPr>
-          <w:rFonts w:ascii="나눔스퀘어 Bold" w:eastAsia="나눔스퀘어 Bold" w:hAnsi="나눔스퀘어 Bold"/>
+        <w:t xml:space="preserve"> While the existing scoring system was calculated through objective indicators such as attack points and defense in the on-the-ball situation, the Iron Model calculates scores of collective </w:t>
+      </w:r>
+      <w:proofErr w:type="gramStart"/>
+      <w:r>
+        <w:rPr>
+          <w:rFonts w:ascii="나눔스퀘어" w:eastAsia="나눔스퀘어" w:hAnsi="나눔스퀘어"/>
           <w:sz w:val="22"/>
           <w:szCs w:val="24"/>
         </w:rPr>
-        <w:t xml:space="preserve">existing scoring system was calculated through objective indicators such as attack points and defense in the on-the-ball situation, the Iron Model calculates scores of collective </w:t>
-      </w:r>
-      <w:proofErr w:type="gramStart"/>
-      <w:r>
-        <w:rPr>
-          <w:rFonts w:ascii="나눔스퀘어 Bold" w:eastAsia="나눔스퀘어 Bold" w:hAnsi="나눔스퀘어 Bold"/>
+        <w:t>intelligence</w:t>
+      </w:r>
+      <w:proofErr w:type="gramEnd"/>
+      <w:r>
+        <w:rPr>
+          <w:rFonts w:ascii="나눔스퀘어" w:eastAsia="나눔스퀘어" w:hAnsi="나눔스퀘어"/>
           <w:sz w:val="22"/>
           <w:szCs w:val="24"/>
         </w:rPr>
-        <w:t>intelligence</w:t>
-      </w:r>
-      <w:proofErr w:type="gramEnd"/>
-      <w:r>
-        <w:rPr>
-          <w:rFonts w:ascii="나눔스퀘어 Bold" w:eastAsia="나눔스퀘어 Bold" w:hAnsi="나눔스퀘어 Bold"/>
-          <w:sz w:val="22"/>
-          <w:szCs w:val="24"/>
-        </w:rPr>
         <w:t xml:space="preserve"> that reflect the thoughts of the anonymous group.</w:t>
       </w:r>
       <w:r>
+        <w:rPr>
+          <w:rFonts w:ascii="나눔스퀘어" w:eastAsia="나눔스퀘어" w:hAnsi="나눔스퀘어"/>
+        </w:rPr>
         <w:t xml:space="preserve"> </w:t>
       </w:r>
       <w:r>
         <w:rPr>
-          <w:rFonts w:ascii="나눔스퀘어 Bold" w:eastAsia="나눔스퀘어 Bold" w:hAnsi="나눔스퀘어 Bold"/>
+          <w:rFonts w:ascii="나눔스퀘어" w:eastAsia="나눔스퀘어" w:hAnsi="나눔스퀘어"/>
           <w:sz w:val="22"/>
           <w:szCs w:val="24"/>
         </w:rPr>
@@ -1219,8 +1212,44 @@
     </w:p>
     <w:p>
       <w:pPr>
-        <w:rPr>
-          <w:rFonts w:eastAsiaTheme="minorHAnsi"/>
+        <w:ind w:firstLineChars="100" w:firstLine="200"/>
+        <w:rPr>
+          <w:rFonts w:ascii="나눔스퀘어" w:eastAsia="나눔스퀘어" w:hAnsi="나눔스퀘어"/>
+          <w:sz w:val="22"/>
+          <w:szCs w:val="24"/>
+        </w:rPr>
+      </w:pPr>
+      <w:r>
+        <w:rPr>
+          <w:rFonts w:ascii="나눔스퀘어" w:eastAsia="나눔스퀘어" w:hAnsi="나눔스퀘어"/>
+          <w:sz w:val="22"/>
+          <w:szCs w:val="24"/>
+        </w:rPr>
+        <w:t xml:space="preserve">For each football match, all twitter replies mentioned by each player are collected and classified into 6 sections according to the player's rating. (0.0-6.5, 6.5-7.0, 7.0-7.5, 7.5-8.0, 8.0-8.5, 8.5-10.0) Similarly, the query collects twitter replies from a match in which a player was mentioned. Construct a Vector Space Model according to the TF-IDF value and calculate the cosine similarity between each document and query. Each calculated cosine similarity is normalized and multiplied by the weight of each document to derive the </w:t>
+      </w:r>
+      <w:proofErr w:type="spellStart"/>
+      <w:r>
+        <w:rPr>
+          <w:rFonts w:ascii="나눔스퀘어" w:eastAsia="나눔스퀘어" w:hAnsi="나눔스퀘어"/>
+          <w:sz w:val="22"/>
+          <w:szCs w:val="24"/>
+        </w:rPr>
+        <w:t>IRun</w:t>
+      </w:r>
+      <w:proofErr w:type="spellEnd"/>
+      <w:r>
+        <w:rPr>
+          <w:rFonts w:ascii="나눔스퀘어" w:eastAsia="나눔스퀘어" w:hAnsi="나눔스퀘어"/>
+          <w:sz w:val="22"/>
+          <w:szCs w:val="24"/>
+        </w:rPr>
+        <w:t xml:space="preserve"> Rating.</w:t>
+      </w:r>
+    </w:p>
+    <w:p>
+      <w:pPr>
+        <w:rPr>
+          <w:rFonts w:eastAsiaTheme="minorHAnsi" w:hint="eastAsia"/>
           <w:sz w:val="22"/>
           <w:szCs w:val="24"/>
         </w:rPr>
@@ -1457,6 +1486,7 @@
           <w:sz w:val="22"/>
           <w:szCs w:val="24"/>
         </w:rPr>
+        <w:lastRenderedPageBreak/>
         <w:t xml:space="preserve">Italy </w:t>
       </w:r>
       <w:r>
@@ -1637,16 +1667,16 @@
     </w:p>
     <w:p>
       <w:pPr>
-        <w:ind w:firstLineChars="50" w:firstLine="110"/>
-        <w:rPr>
-          <w:rFonts w:ascii="나눔스퀘어 Bold" w:eastAsia="나눔스퀘어 Bold" w:hAnsi="나눔스퀘어 Bold"/>
+        <w:ind w:firstLineChars="50" w:firstLine="100"/>
+        <w:rPr>
+          <w:rFonts w:ascii="나눔스퀘어" w:eastAsia="나눔스퀘어" w:hAnsi="나눔스퀘어"/>
           <w:sz w:val="22"/>
         </w:rPr>
       </w:pPr>
       <w:proofErr w:type="spellStart"/>
       <w:r>
         <w:rPr>
-          <w:rFonts w:ascii="나눔스퀘어 Bold" w:eastAsia="나눔스퀘어 Bold" w:hAnsi="나눔스퀘어 Bold"/>
+          <w:rFonts w:ascii="나눔스퀘어" w:eastAsia="나눔스퀘어" w:hAnsi="나눔스퀘어"/>
           <w:sz w:val="22"/>
         </w:rPr>
         <w:t>Api_football_request</w:t>
@@ -1654,7 +1684,7 @@
       <w:proofErr w:type="spellEnd"/>
       <w:r>
         <w:rPr>
-          <w:rFonts w:ascii="나눔스퀘어 Bold" w:eastAsia="나눔스퀘어 Bold" w:hAnsi="나눔스퀘어 Bold"/>
+          <w:rFonts w:ascii="나눔스퀘어" w:eastAsia="나눔스퀘어" w:hAnsi="나눔스퀘어"/>
           <w:sz w:val="22"/>
         </w:rPr>
         <w:t xml:space="preserve"> module collects fixture data by using Football-API at RAPIDAPI. Because twitter </w:t>
@@ -1662,7 +1692,7 @@
       <w:proofErr w:type="spellStart"/>
       <w:r>
         <w:rPr>
-          <w:rFonts w:ascii="나눔스퀘어 Bold" w:eastAsia="나눔스퀘어 Bold" w:hAnsi="나눔스퀘어 Bold"/>
+          <w:rFonts w:ascii="나눔스퀘어" w:eastAsia="나눔스퀘어" w:hAnsi="나눔스퀘어"/>
           <w:sz w:val="22"/>
         </w:rPr>
         <w:t>api</w:t>
@@ -1670,7 +1700,7 @@
       <w:proofErr w:type="spellEnd"/>
       <w:r>
         <w:rPr>
-          <w:rFonts w:ascii="나눔스퀘어 Bold" w:eastAsia="나눔스퀘어 Bold" w:hAnsi="나눔스퀘어 Bold"/>
+          <w:rFonts w:ascii="나눔스퀘어" w:eastAsia="나눔스퀘어" w:hAnsi="나눔스퀘어"/>
           <w:sz w:val="22"/>
         </w:rPr>
         <w:t xml:space="preserve"> supports only collecting tweets within recent 7 days, we have decided to collect each 7 days’ fixture data, which includes players’ rating and full name. </w:t>
@@ -1678,7 +1708,7 @@
       <w:proofErr w:type="gramStart"/>
       <w:r>
         <w:rPr>
-          <w:rFonts w:ascii="나눔스퀘어 Bold" w:eastAsia="나눔스퀘어 Bold" w:hAnsi="나눔스퀘어 Bold"/>
+          <w:rFonts w:ascii="나눔스퀘어" w:eastAsia="나눔스퀘어" w:hAnsi="나눔스퀘어"/>
           <w:sz w:val="22"/>
         </w:rPr>
         <w:t>These information</w:t>
@@ -1686,7 +1716,7 @@
       <w:proofErr w:type="gramEnd"/>
       <w:r>
         <w:rPr>
-          <w:rFonts w:ascii="나눔스퀘어 Bold" w:eastAsia="나눔스퀘어 Bold" w:hAnsi="나눔스퀘어 Bold"/>
+          <w:rFonts w:ascii="나눔스퀘어" w:eastAsia="나눔스퀘어" w:hAnsi="나눔스퀘어"/>
           <w:sz w:val="22"/>
         </w:rPr>
         <w:t xml:space="preserve"> is used to sort tweets by players’ rating.</w:t>
@@ -1732,16 +1762,16 @@
     </w:p>
     <w:p>
       <w:pPr>
-        <w:ind w:firstLineChars="100" w:firstLine="220"/>
-        <w:rPr>
-          <w:rFonts w:ascii="HY헤드라인M" w:eastAsia="HY헤드라인M"/>
-          <w:sz w:val="24"/>
-          <w:szCs w:val="28"/>
-        </w:rPr>
-      </w:pPr>
-      <w:r>
-        <w:rPr>
-          <w:rFonts w:ascii="나눔스퀘어 Bold" w:eastAsia="나눔스퀘어 Bold" w:hAnsi="나눔스퀘어 Bold"/>
+        <w:ind w:firstLineChars="100" w:firstLine="200"/>
+        <w:rPr>
+          <w:rFonts w:ascii="나눔스퀘어" w:eastAsia="나눔스퀘어" w:hAnsi="나눔스퀘어"/>
+          <w:sz w:val="24"/>
+          <w:szCs w:val="28"/>
+        </w:rPr>
+      </w:pPr>
+      <w:r>
+        <w:rPr>
+          <w:rFonts w:ascii="나눔스퀘어" w:eastAsia="나눔스퀘어" w:hAnsi="나눔스퀘어"/>
           <w:sz w:val="22"/>
         </w:rPr>
         <w:t xml:space="preserve">twitter_cralwer.py implements a </w:t>
@@ -1749,7 +1779,7 @@
       <w:proofErr w:type="spellStart"/>
       <w:r>
         <w:rPr>
-          <w:rFonts w:ascii="나눔스퀘어 Bold" w:eastAsia="나눔스퀘어 Bold" w:hAnsi="나눔스퀘어 Bold"/>
+          <w:rFonts w:ascii="나눔스퀘어" w:eastAsia="나눔스퀘어" w:hAnsi="나눔스퀘어"/>
           <w:sz w:val="22"/>
         </w:rPr>
         <w:t>get_replies</w:t>
@@ -1757,7 +1787,7 @@
       <w:proofErr w:type="spellEnd"/>
       <w:r>
         <w:rPr>
-          <w:rFonts w:ascii="나눔스퀘어 Bold" w:eastAsia="나눔스퀘어 Bold" w:hAnsi="나눔스퀘어 Bold"/>
+          <w:rFonts w:ascii="나눔스퀘어" w:eastAsia="나눔스퀘어" w:hAnsi="나눔스퀘어"/>
           <w:sz w:val="22"/>
         </w:rPr>
         <w:t xml:space="preserve"> function that returns all replies related to player name and match date input through the </w:t>
@@ -1765,7 +1795,7 @@
       <w:proofErr w:type="spellStart"/>
       <w:r>
         <w:rPr>
-          <w:rFonts w:ascii="나눔스퀘어 Bold" w:eastAsia="나눔스퀘어 Bold" w:hAnsi="나눔스퀘어 Bold"/>
+          <w:rFonts w:ascii="나눔스퀘어" w:eastAsia="나눔스퀘어" w:hAnsi="나눔스퀘어"/>
           <w:sz w:val="22"/>
         </w:rPr>
         <w:t>tweepy</w:t>
@@ -1773,7 +1803,7 @@
       <w:proofErr w:type="spellEnd"/>
       <w:r>
         <w:rPr>
-          <w:rFonts w:ascii="나눔스퀘어 Bold" w:eastAsia="나눔스퀘어 Bold" w:hAnsi="나눔스퀘어 Bold"/>
+          <w:rFonts w:ascii="나눔스퀘어" w:eastAsia="나눔스퀘어" w:hAnsi="나눔스퀘어"/>
           <w:sz w:val="22"/>
         </w:rPr>
         <w:t xml:space="preserve"> </w:t>
@@ -1781,7 +1811,7 @@
       <w:proofErr w:type="spellStart"/>
       <w:r>
         <w:rPr>
-          <w:rFonts w:ascii="나눔스퀘어 Bold" w:eastAsia="나눔스퀘어 Bold" w:hAnsi="나눔스퀘어 Bold"/>
+          <w:rFonts w:ascii="나눔스퀘어" w:eastAsia="나눔스퀘어" w:hAnsi="나눔스퀘어"/>
           <w:sz w:val="22"/>
         </w:rPr>
         <w:t>api</w:t>
@@ -1789,14 +1819,14 @@
       <w:proofErr w:type="spellEnd"/>
       <w:r>
         <w:rPr>
-          <w:rFonts w:ascii="나눔스퀘어 Bold" w:eastAsia="나눔스퀘어 Bold" w:hAnsi="나눔스퀘어 Bold"/>
+          <w:rFonts w:ascii="나눔스퀘어" w:eastAsia="나눔스퀘어" w:hAnsi="나눔스퀘어"/>
           <w:sz w:val="22"/>
         </w:rPr>
         <w:t>. doc_maker.py and query_maker.py can compose a corpus or query using this function.</w:t>
       </w:r>
       <w:r>
         <w:rPr>
-          <w:rFonts w:ascii="HY헤드라인M" w:eastAsia="HY헤드라인M"/>
+          <w:rFonts w:ascii="나눔스퀘어" w:eastAsia="나눔스퀘어" w:hAnsi="나눔스퀘어"/>
           <w:sz w:val="24"/>
           <w:szCs w:val="28"/>
         </w:rPr>
@@ -1830,210 +1860,175 @@
     </w:p>
     <w:p>
       <w:pPr>
-        <w:ind w:firstLineChars="50" w:firstLine="110"/>
+        <w:ind w:firstLineChars="50" w:firstLine="100"/>
+        <w:rPr>
+          <w:rFonts w:ascii="나눔스퀘어" w:eastAsia="나눔스퀘어" w:hAnsi="나눔스퀘어"/>
+          <w:sz w:val="22"/>
+        </w:rPr>
+      </w:pPr>
+      <w:r>
+        <w:rPr>
+          <w:rFonts w:ascii="나눔스퀘어" w:eastAsia="나눔스퀘어" w:hAnsi="나눔스퀘어"/>
+          <w:sz w:val="22"/>
+        </w:rPr>
+        <w:t xml:space="preserve">It is a module that reads corpus documents and </w:t>
+      </w:r>
+      <w:proofErr w:type="spellStart"/>
+      <w:r>
+        <w:rPr>
+          <w:rFonts w:ascii="나눔스퀘어" w:eastAsia="나눔스퀘어" w:hAnsi="나눔스퀘어"/>
+          <w:sz w:val="22"/>
+        </w:rPr>
+        <w:t>stopwords</w:t>
+      </w:r>
+      <w:proofErr w:type="spellEnd"/>
+      <w:r>
+        <w:rPr>
+          <w:rFonts w:ascii="나눔스퀘어" w:eastAsia="나눔스퀘어" w:hAnsi="나눔스퀘어"/>
+          <w:sz w:val="22"/>
+        </w:rPr>
+        <w:t xml:space="preserve"> to create a </w:t>
+      </w:r>
+      <w:proofErr w:type="spellStart"/>
+      <w:r>
+        <w:rPr>
+          <w:rFonts w:ascii="나눔스퀘어" w:eastAsia="나눔스퀘어" w:hAnsi="나눔스퀘어"/>
+          <w:sz w:val="22"/>
+        </w:rPr>
+        <w:t>tf-idf</w:t>
+      </w:r>
+      <w:proofErr w:type="spellEnd"/>
+      <w:r>
+        <w:rPr>
+          <w:rFonts w:ascii="나눔스퀘어" w:eastAsia="나눔스퀘어" w:hAnsi="나눔스퀘어"/>
+          <w:sz w:val="22"/>
+        </w:rPr>
+        <w:t xml:space="preserve"> dictionary. The </w:t>
+      </w:r>
+      <w:proofErr w:type="spellStart"/>
+      <w:r>
+        <w:rPr>
+          <w:rFonts w:ascii="나눔스퀘어" w:eastAsia="나눔스퀘어" w:hAnsi="나눔스퀘어"/>
+          <w:sz w:val="22"/>
+        </w:rPr>
+        <w:t>lnc</w:t>
+      </w:r>
+      <w:proofErr w:type="spellEnd"/>
+      <w:r>
+        <w:rPr>
+          <w:rFonts w:ascii="나눔스퀘어" w:eastAsia="나눔스퀘어" w:hAnsi="나눔스퀘어"/>
+          <w:sz w:val="22"/>
+        </w:rPr>
+        <w:t xml:space="preserve"> model is applied and dictionaries are generated in advance when imported from the </w:t>
+      </w:r>
+      <w:proofErr w:type="spellStart"/>
+      <w:r>
+        <w:rPr>
+          <w:rFonts w:ascii="나눔스퀘어" w:eastAsia="나눔스퀘어" w:hAnsi="나눔스퀘어"/>
+          <w:sz w:val="22"/>
+        </w:rPr>
+        <w:t>irun</w:t>
+      </w:r>
+      <w:proofErr w:type="spellEnd"/>
+      <w:r>
+        <w:rPr>
+          <w:rFonts w:ascii="나눔스퀘어" w:eastAsia="나눔스퀘어" w:hAnsi="나눔스퀘어"/>
+          <w:sz w:val="22"/>
+        </w:rPr>
+        <w:t xml:space="preserve"> module. </w:t>
+      </w:r>
+      <w:r>
+        <w:rPr>
+          <w:rFonts w:ascii="나눔스퀘어" w:eastAsia="나눔스퀘어" w:hAnsi="나눔스퀘어"/>
+          <w:sz w:val="22"/>
+        </w:rPr>
+        <w:t>When an input query comes in, a query vector is generated, and a cosine similarity is obtained by integrating the document vector with l2-norm.</w:t>
+      </w:r>
+      <w:r>
+        <w:rPr>
+          <w:rFonts w:ascii="나눔스퀘어" w:eastAsia="나눔스퀘어" w:hAnsi="나눔스퀘어"/>
+          <w:sz w:val="22"/>
+        </w:rPr>
+        <w:t xml:space="preserve"> Returns the cosine similarity.</w:t>
+      </w:r>
+    </w:p>
+    <w:p>
+      <w:pPr>
         <w:rPr>
           <w:rFonts w:ascii="나눔스퀘어 Bold" w:eastAsia="나눔스퀘어 Bold" w:hAnsi="나눔스퀘어 Bold"/>
           <w:sz w:val="22"/>
         </w:rPr>
       </w:pPr>
-      <w:r>
-        <w:rPr>
-          <w:rFonts w:ascii="나눔스퀘어 Bold" w:eastAsia="나눔스퀘어 Bold" w:hAnsi="나눔스퀘어 Bold"/>
-          <w:sz w:val="22"/>
-        </w:rPr>
-        <w:t xml:space="preserve">It is a module that reads corpus documents and </w:t>
-      </w:r>
       <w:proofErr w:type="spellStart"/>
       <w:r>
         <w:rPr>
-          <w:rFonts w:ascii="나눔스퀘어 Bold" w:eastAsia="나눔스퀘어 Bold" w:hAnsi="나눔스퀘어 Bold"/>
-          <w:sz w:val="22"/>
-        </w:rPr>
-        <w:t>stopwords</w:t>
+          <w:rFonts w:ascii="HY헤드라인M" w:eastAsia="HY헤드라인M"/>
+          <w:sz w:val="24"/>
+          <w:szCs w:val="28"/>
+        </w:rPr>
+        <w:t>IRun</w:t>
       </w:r>
       <w:proofErr w:type="spellEnd"/>
       <w:r>
         <w:rPr>
-          <w:rFonts w:ascii="나눔스퀘어 Bold" w:eastAsia="나눔스퀘어 Bold" w:hAnsi="나눔스퀘어 Bold"/>
-          <w:sz w:val="22"/>
-        </w:rPr>
-        <w:t xml:space="preserve"> to create a </w:t>
+          <w:rFonts w:ascii="HY헤드라인M" w:eastAsia="HY헤드라인M"/>
+          <w:sz w:val="24"/>
+          <w:szCs w:val="28"/>
+        </w:rPr>
+        <w:t xml:space="preserve"> module</w:t>
+      </w:r>
+    </w:p>
+    <w:p>
+      <w:pPr>
+        <w:ind w:firstLineChars="50" w:firstLine="100"/>
+        <w:rPr>
+          <w:rFonts w:ascii="나눔스퀘어" w:eastAsia="나눔스퀘어" w:hAnsi="나눔스퀘어"/>
+          <w:sz w:val="22"/>
+        </w:rPr>
+      </w:pPr>
+      <w:r>
+        <w:rPr>
+          <w:rFonts w:ascii="나눔스퀘어" w:eastAsia="나눔스퀘어" w:hAnsi="나눔스퀘어"/>
+          <w:sz w:val="22"/>
+        </w:rPr>
+        <w:t>As the top-level module, the Ir</w:t>
+      </w:r>
+      <w:r>
+        <w:rPr>
+          <w:rFonts w:ascii="나눔스퀘어" w:eastAsia="나눔스퀘어" w:hAnsi="나눔스퀘어"/>
+          <w:sz w:val="22"/>
+        </w:rPr>
+        <w:t>u</w:t>
+      </w:r>
+      <w:r>
+        <w:rPr>
+          <w:rFonts w:ascii="나눔스퀘어" w:eastAsia="나눔스퀘어" w:hAnsi="나눔스퀘어"/>
+          <w:sz w:val="22"/>
+        </w:rPr>
+        <w:t xml:space="preserve">n Module parses the query file, sends it to the </w:t>
       </w:r>
       <w:proofErr w:type="spellStart"/>
       <w:r>
         <w:rPr>
-          <w:rFonts w:ascii="나눔스퀘어 Bold" w:eastAsia="나눔스퀘어 Bold" w:hAnsi="나눔스퀘어 Bold"/>
-          <w:sz w:val="22"/>
-        </w:rPr>
-        <w:t>tf-idf</w:t>
+          <w:rFonts w:ascii="나눔스퀘어" w:eastAsia="나눔스퀘어" w:hAnsi="나눔스퀘어"/>
+          <w:sz w:val="22"/>
+        </w:rPr>
+        <w:t>vsm</w:t>
       </w:r>
       <w:proofErr w:type="spellEnd"/>
       <w:r>
         <w:rPr>
-          <w:rFonts w:ascii="나눔스퀘어 Bold" w:eastAsia="나눔스퀘어 Bold" w:hAnsi="나눔스퀘어 Bold"/>
-          <w:sz w:val="22"/>
-        </w:rPr>
-        <w:t xml:space="preserve"> dictionary. The </w:t>
-      </w:r>
-      <w:proofErr w:type="spellStart"/>
-      <w:r>
-        <w:rPr>
-          <w:rFonts w:ascii="나눔스퀘어 Bold" w:eastAsia="나눔스퀘어 Bold" w:hAnsi="나눔스퀘어 Bold"/>
-          <w:sz w:val="22"/>
-        </w:rPr>
-        <w:t>lnc</w:t>
-      </w:r>
-      <w:proofErr w:type="spellEnd"/>
-      <w:r>
-        <w:rPr>
-          <w:rFonts w:ascii="나눔스퀘어 Bold" w:eastAsia="나눔스퀘어 Bold" w:hAnsi="나눔스퀘어 Bold"/>
-          <w:sz w:val="22"/>
-        </w:rPr>
-        <w:t xml:space="preserve"> model is applied and dictionaries are generated in advance when imported from the </w:t>
-      </w:r>
-      <w:proofErr w:type="spellStart"/>
-      <w:r>
-        <w:rPr>
-          <w:rFonts w:ascii="나눔스퀘어 Bold" w:eastAsia="나눔스퀘어 Bold" w:hAnsi="나눔스퀘어 Bold"/>
-          <w:sz w:val="22"/>
-        </w:rPr>
-        <w:t>irun</w:t>
-      </w:r>
-      <w:proofErr w:type="spellEnd"/>
-      <w:r>
-        <w:rPr>
-          <w:rFonts w:ascii="나눔스퀘어 Bold" w:eastAsia="나눔스퀘어 Bold" w:hAnsi="나눔스퀘어 Bold"/>
-          <w:sz w:val="22"/>
-        </w:rPr>
-        <w:t xml:space="preserve"> module.</w:t>
-      </w:r>
-      <w:r>
-        <w:rPr>
-          <w:rFonts w:ascii="나눔스퀘어 Bold" w:eastAsia="나눔스퀘어 Bold" w:hAnsi="나눔스퀘어 Bold"/>
-          <w:sz w:val="22"/>
-        </w:rPr>
-        <w:t xml:space="preserve"> </w:t>
-      </w:r>
-      <w:r>
-        <w:rPr>
-          <w:rFonts w:ascii="나눔스퀘어 Bold" w:eastAsia="나눔스퀘어 Bold" w:hAnsi="나눔스퀘어 Bold"/>
-          <w:sz w:val="22"/>
-        </w:rPr>
-        <w:t xml:space="preserve">When an input query comes in, a query vector is generated, and a cosine similarity is obtained by integrating the document vector with </w:t>
-      </w:r>
-      <w:r>
-        <w:rPr>
-          <w:rFonts w:ascii="나눔스퀘어 Bold" w:eastAsia="나눔스퀘어 Bold" w:hAnsi="나눔스퀘어 Bold"/>
-          <w:sz w:val="22"/>
-        </w:rPr>
-        <w:t>l2-</w:t>
-      </w:r>
-      <w:r>
-        <w:rPr>
-          <w:rFonts w:ascii="나눔스퀘어 Bold" w:eastAsia="나눔스퀘어 Bold" w:hAnsi="나눔스퀘어 Bold"/>
-          <w:sz w:val="22"/>
-        </w:rPr>
-        <w:t>norm.</w:t>
-      </w:r>
-      <w:r>
-        <w:rPr>
-          <w:rFonts w:ascii="나눔스퀘어 Bold" w:eastAsia="나눔스퀘어 Bold" w:hAnsi="나눔스퀘어 Bold"/>
-          <w:sz w:val="22"/>
-        </w:rPr>
-        <w:t xml:space="preserve"> </w:t>
-      </w:r>
-      <w:r>
-        <w:rPr>
-          <w:rFonts w:ascii="나눔스퀘어 Bold" w:eastAsia="나눔스퀘어 Bold" w:hAnsi="나눔스퀘어 Bold"/>
-          <w:sz w:val="22"/>
-        </w:rPr>
-        <w:t>Returns the cosine similarity.</w:t>
-      </w:r>
-    </w:p>
-    <w:p>
-      <w:pPr>
-        <w:rPr>
-          <w:rFonts w:ascii="나눔스퀘어 Bold" w:eastAsia="나눔스퀘어 Bold" w:hAnsi="나눔스퀘어 Bold"/>
-          <w:sz w:val="22"/>
-        </w:rPr>
-      </w:pPr>
-      <w:proofErr w:type="spellStart"/>
-      <w:r>
-        <w:rPr>
-          <w:rFonts w:ascii="HY헤드라인M" w:eastAsia="HY헤드라인M"/>
-          <w:sz w:val="24"/>
-          <w:szCs w:val="28"/>
-        </w:rPr>
-        <w:t>IRun</w:t>
-      </w:r>
-      <w:proofErr w:type="spellEnd"/>
-      <w:r>
-        <w:rPr>
-          <w:rFonts w:ascii="HY헤드라인M" w:eastAsia="HY헤드라인M"/>
-          <w:sz w:val="24"/>
-          <w:szCs w:val="28"/>
-        </w:rPr>
-        <w:t xml:space="preserve"> module</w:t>
-      </w:r>
-    </w:p>
-    <w:p>
-      <w:pPr>
-        <w:ind w:firstLineChars="50" w:firstLine="110"/>
-        <w:rPr>
-          <w:rFonts w:ascii="나눔스퀘어 Bold" w:eastAsia="나눔스퀘어 Bold" w:hAnsi="나눔스퀘어 Bold"/>
-          <w:sz w:val="22"/>
-        </w:rPr>
-      </w:pPr>
-      <w:r>
-        <w:rPr>
-          <w:rFonts w:ascii="나눔스퀘어 Bold" w:eastAsia="나눔스퀘어 Bold" w:hAnsi="나눔스퀘어 Bold"/>
-          <w:sz w:val="22"/>
-        </w:rPr>
-        <w:t>As the top-level module, the Ir</w:t>
-      </w:r>
-      <w:r>
-        <w:rPr>
-          <w:rFonts w:ascii="나눔스퀘어 Bold" w:eastAsia="나눔스퀘어 Bold" w:hAnsi="나눔스퀘어 Bold"/>
-          <w:sz w:val="22"/>
-        </w:rPr>
-        <w:t>u</w:t>
-      </w:r>
-      <w:r>
-        <w:rPr>
-          <w:rFonts w:ascii="나눔스퀘어 Bold" w:eastAsia="나눔스퀘어 Bold" w:hAnsi="나눔스퀘어 Bold"/>
-          <w:sz w:val="22"/>
-        </w:rPr>
-        <w:t xml:space="preserve">n Module parses the query file, sends it to the </w:t>
-      </w:r>
-      <w:proofErr w:type="spellStart"/>
-      <w:r>
-        <w:rPr>
-          <w:rFonts w:ascii="나눔스퀘어 Bold" w:eastAsia="나눔스퀘어 Bold" w:hAnsi="나눔스퀘어 Bold"/>
-          <w:sz w:val="22"/>
-        </w:rPr>
-        <w:t>vsm</w:t>
-      </w:r>
-      <w:proofErr w:type="spellEnd"/>
-      <w:r>
-        <w:rPr>
-          <w:rFonts w:ascii="나눔스퀘어 Bold" w:eastAsia="나눔스퀘어 Bold" w:hAnsi="나눔스퀘어 Bold"/>
+          <w:rFonts w:ascii="나눔스퀘어" w:eastAsia="나눔스퀘어" w:hAnsi="나눔스퀘어"/>
           <w:sz w:val="22"/>
         </w:rPr>
         <w:t xml:space="preserve"> module, and obtains cosine similarity.</w:t>
       </w:r>
       <w:r>
         <w:rPr>
-          <w:rFonts w:ascii="나눔스퀘어 Bold" w:eastAsia="나눔스퀘어 Bold" w:hAnsi="나눔스퀘어 Bold"/>
-          <w:sz w:val="22"/>
-        </w:rPr>
-        <w:t xml:space="preserve"> </w:t>
-      </w:r>
-      <w:r>
-        <w:rPr>
-          <w:rFonts w:ascii="나눔스퀘어 Bold" w:eastAsia="나눔스퀘어 Bold" w:hAnsi="나눔스퀘어 Bold"/>
-          <w:sz w:val="22"/>
-        </w:rPr>
-        <w:t>The result is calculated with a specific score that is the last result through the result converter module.</w:t>
+          <w:rFonts w:ascii="나눔스퀘어" w:eastAsia="나눔스퀘어" w:hAnsi="나눔스퀘어"/>
+          <w:sz w:val="22"/>
+        </w:rPr>
+        <w:t xml:space="preserve"> The result is calculated with a specific score that is the last result through the result converter module.</w:t>
       </w:r>
     </w:p>
     <w:p>
@@ -2126,7 +2121,7 @@
     </w:p>
     <w:p>
       <w:pPr>
-        <w:ind w:firstLineChars="50" w:firstLine="110"/>
+        <w:ind w:firstLineChars="50" w:firstLine="103"/>
         <w:rPr>
           <w:rFonts w:ascii="나눔스퀘어 Bold" w:eastAsia="나눔스퀘어 Bold" w:hAnsi="나눔스퀘어 Bold"/>
           <w:sz w:val="22"/>
@@ -2217,82 +2212,83 @@
           <w:rFonts w:ascii="나눔스퀘어 Bold" w:eastAsia="나눔스퀘어 Bold" w:hAnsi="나눔스퀘어 Bold"/>
           <w:sz w:val="22"/>
         </w:rPr>
-        <w:t xml:space="preserve">/rating with body data that includes query and player’s name. Example query input could be like this one: “His pass is </w:t>
-      </w:r>
-      <w:r>
+        <w:t>/rating with body data that includes query and player’s name. Example query input could be like this one: “His pass is the worst. Even my 5-year-old child can pass well than him”. Then Irun server module returns with expected player’s rating range and specific rating.</w:t>
+      </w:r>
+    </w:p>
+    <w:p>
+      <w:pPr>
+        <w:ind w:firstLineChars="50" w:firstLine="103"/>
         <w:rPr>
           <w:rFonts w:ascii="나눔스퀘어 Bold" w:eastAsia="나눔스퀘어 Bold" w:hAnsi="나눔스퀘어 Bold"/>
           <w:sz w:val="22"/>
         </w:rPr>
-        <w:lastRenderedPageBreak/>
-        <w:t>the worst. Even my 5-year-old child can pass well than him”. Then Irun server module returns with expected player’s rating range and specific rating.</w:t>
-      </w:r>
-    </w:p>
-    <w:p>
-      <w:pPr>
-        <w:ind w:firstLineChars="50" w:firstLine="110"/>
+      </w:pPr>
+    </w:p>
+    <w:p>
+      <w:pPr>
+        <w:jc w:val="center"/>
+        <w:rPr>
+          <w:rFonts w:ascii="HY헤드라인M" w:eastAsia="HY헤드라인M"/>
+          <w:sz w:val="32"/>
+          <w:szCs w:val="36"/>
+        </w:rPr>
+      </w:pPr>
+      <w:r>
+        <w:rPr>
+          <w:rFonts w:ascii="HY헤드라인M" w:eastAsia="HY헤드라인M"/>
+          <w:sz w:val="32"/>
+          <w:szCs w:val="36"/>
+        </w:rPr>
+        <w:t>Result</w:t>
+      </w:r>
+      <w:r>
+        <w:rPr>
+          <w:rFonts w:ascii="HY헤드라인M" w:eastAsia="HY헤드라인M"/>
+          <w:sz w:val="32"/>
+          <w:szCs w:val="36"/>
+        </w:rPr>
+        <w:t xml:space="preserve"> &amp; </w:t>
+      </w:r>
+      <w:r>
+        <w:rPr>
+          <w:rFonts w:ascii="HY헤드라인M" w:eastAsia="HY헤드라인M" w:hint="eastAsia"/>
+          <w:sz w:val="32"/>
+          <w:szCs w:val="36"/>
+        </w:rPr>
+        <w:t>E</w:t>
+      </w:r>
+      <w:r>
+        <w:rPr>
+          <w:rFonts w:ascii="HY헤드라인M" w:eastAsia="HY헤드라인M"/>
+          <w:sz w:val="32"/>
+          <w:szCs w:val="36"/>
+        </w:rPr>
+        <w:t>VALUATION</w:t>
+      </w:r>
+    </w:p>
+    <w:p>
+      <w:pPr>
+        <w:ind w:firstLineChars="50" w:firstLine="120"/>
         <w:rPr>
           <w:rFonts w:ascii="나눔스퀘어 Bold" w:eastAsia="나눔스퀘어 Bold" w:hAnsi="나눔스퀘어 Bold"/>
           <w:sz w:val="22"/>
         </w:rPr>
       </w:pPr>
-    </w:p>
-    <w:p>
-      <w:pPr>
-        <w:jc w:val="center"/>
-        <w:rPr>
-          <w:rFonts w:ascii="HY헤드라인M" w:eastAsia="HY헤드라인M"/>
-          <w:sz w:val="32"/>
-          <w:szCs w:val="36"/>
-        </w:rPr>
-      </w:pPr>
-      <w:r>
-        <w:rPr>
-          <w:rFonts w:ascii="HY헤드라인M" w:eastAsia="HY헤드라인M"/>
-          <w:sz w:val="32"/>
-          <w:szCs w:val="36"/>
-        </w:rPr>
-        <w:t>Result</w:t>
-      </w:r>
-      <w:r>
-        <w:rPr>
-          <w:rFonts w:ascii="HY헤드라인M" w:eastAsia="HY헤드라인M"/>
-          <w:sz w:val="32"/>
-          <w:szCs w:val="36"/>
-        </w:rPr>
-        <w:t xml:space="preserve"> &amp; </w:t>
-      </w:r>
-      <w:r>
-        <w:rPr>
-          <w:rFonts w:ascii="HY헤드라인M" w:eastAsia="HY헤드라인M" w:hint="eastAsia"/>
-          <w:sz w:val="32"/>
-          <w:szCs w:val="36"/>
-        </w:rPr>
-        <w:t>E</w:t>
-      </w:r>
-      <w:r>
-        <w:rPr>
-          <w:rFonts w:ascii="HY헤드라인M" w:eastAsia="HY헤드라인M"/>
-          <w:sz w:val="32"/>
-          <w:szCs w:val="36"/>
-        </w:rPr>
-        <w:t>VALUATION</w:t>
-      </w:r>
-    </w:p>
-    <w:p>
-      <w:pPr>
-        <w:rPr>
-          <w:rFonts w:ascii="나눔스퀘어 Bold" w:eastAsia="나눔스퀘어 Bold" w:hAnsi="나눔스퀘어 Bold"/>
-          <w:sz w:val="22"/>
-        </w:rPr>
-      </w:pPr>
-      <w:r>
-        <w:rPr>
-          <w:rFonts w:ascii="HY헤드라인M" w:eastAsia="HY헤드라인M"/>
-          <w:sz w:val="24"/>
-          <w:szCs w:val="28"/>
-        </w:rPr>
-        <w:t>Interval Version.</w:t>
+      <w:r>
+        <w:rPr>
+          <w:rFonts w:ascii="HY헤드라인M" w:eastAsia="HY헤드라인M"/>
+          <w:sz w:val="24"/>
+          <w:szCs w:val="28"/>
+        </w:rPr>
+        <w:t>With graph</w:t>
+      </w:r>
+      <w:r>
+        <w:rPr>
+          <w:rFonts w:ascii="HY헤드라인M" w:eastAsia="HY헤드라인M"/>
+          <w:sz w:val="24"/>
+          <w:szCs w:val="28"/>
+        </w:rPr>
+        <w:t>.</w:t>
       </w:r>
     </w:p>
     <w:p>
@@ -2392,43 +2388,27 @@
       </w:r>
     </w:p>
     <w:p>
-      <w:r>
-        <w:rPr>
-          <w:rFonts w:ascii="HY헤드라인M" w:eastAsia="HY헤드라인M"/>
-          <w:sz w:val="24"/>
-          <w:szCs w:val="28"/>
-        </w:rPr>
-        <w:t>Specific</w:t>
-      </w:r>
-      <w:r>
-        <w:rPr>
-          <w:rFonts w:ascii="HY헤드라인M" w:eastAsia="HY헤드라인M"/>
-          <w:sz w:val="24"/>
-          <w:szCs w:val="28"/>
-        </w:rPr>
-        <w:t xml:space="preserve"> </w:t>
-      </w:r>
-      <w:r>
-        <w:rPr>
-          <w:rFonts w:ascii="HY헤드라인M" w:eastAsia="HY헤드라인M"/>
-          <w:sz w:val="24"/>
-          <w:szCs w:val="28"/>
-        </w:rPr>
-        <w:t xml:space="preserve">Value </w:t>
-      </w:r>
-      <w:r>
-        <w:rPr>
-          <w:rFonts w:ascii="HY헤드라인M" w:eastAsia="HY헤드라인M"/>
-          <w:sz w:val="24"/>
-          <w:szCs w:val="28"/>
-        </w:rPr>
-        <w:t>Version.</w:t>
-      </w:r>
-      <w:r>
-        <w:rPr>
-          <w:rFonts w:hint="eastAsia"/>
-        </w:rPr>
-        <w:t xml:space="preserve"> </w:t>
+      <w:pPr>
+        <w:rPr>
+          <w:rFonts w:ascii="나눔스퀘어 Bold" w:eastAsia="나눔스퀘어 Bold" w:hAnsi="나눔스퀘어 Bold" w:hint="eastAsia"/>
+          <w:sz w:val="22"/>
+        </w:rPr>
+      </w:pPr>
+      <w:r>
+        <w:rPr>
+          <w:rFonts w:ascii="HY헤드라인M" w:eastAsia="HY헤드라인M" w:hint="eastAsia"/>
+          <w:sz w:val="24"/>
+          <w:szCs w:val="28"/>
+        </w:rPr>
+        <w:t>M</w:t>
+      </w:r>
+      <w:r>
+        <w:rPr>
+          <w:rFonts w:ascii="HY헤드라인M" w:eastAsia="HY헤드라인M"/>
+          <w:sz w:val="24"/>
+          <w:szCs w:val="28"/>
+        </w:rPr>
+        <w:t>AP Analysis</w:t>
       </w:r>
     </w:p>
     <w:p>
@@ -2440,13 +2420,13 @@
       </w:pPr>
       <w:r>
         <w:rPr>
-          <w:rFonts w:hint="eastAsia"/>
+          <w:noProof/>
         </w:rPr>
         <w:drawing>
-          <wp:inline distT="0" distB="0" distL="0" distR="0" wp14:anchorId="2061C506" wp14:editId="6451A798">
-            <wp:extent cx="5353050" cy="2529840"/>
-            <wp:effectExtent l="0" t="0" r="0" b="3810"/>
-            <wp:docPr id="3" name="그림 3"/>
+          <wp:inline distT="0" distB="0" distL="0" distR="0" wp14:anchorId="3E577BE5" wp14:editId="625DBA16">
+            <wp:extent cx="5731510" cy="2262505"/>
+            <wp:effectExtent l="0" t="0" r="2540" b="4445"/>
+            <wp:docPr id="4" name="그림 4" descr="테이블이(가) 표시된 사진&#10;&#10;자동 생성된 설명"/>
             <wp:cNvGraphicFramePr>
               <a:graphicFrameLocks xmlns:a="http://schemas.openxmlformats.org/drawingml/2006/main" noChangeAspect="1"/>
             </wp:cNvGraphicFramePr>
@@ -2454,36 +2434,23 @@
               <a:graphicData uri="http://schemas.openxmlformats.org/drawingml/2006/picture">
                 <pic:pic xmlns:pic="http://schemas.openxmlformats.org/drawingml/2006/picture">
                   <pic:nvPicPr>
-                    <pic:cNvPr id="0" name="Picture 1"/>
-                    <pic:cNvPicPr>
-                      <a:picLocks noChangeAspect="1" noChangeArrowheads="1"/>
-                    </pic:cNvPicPr>
+                    <pic:cNvPr id="4" name="그림 4" descr="테이블이(가) 표시된 사진&#10;&#10;자동 생성된 설명"/>
+                    <pic:cNvPicPr/>
                   </pic:nvPicPr>
                   <pic:blipFill>
-                    <a:blip r:embed="rId11" cstate="print">
-                      <a:extLst>
-                        <a:ext uri="{28A0092B-C50C-407E-A947-70E740481C1C}">
-                          <a14:useLocalDpi xmlns:a14="http://schemas.microsoft.com/office/drawing/2010/main" val="0"/>
-                        </a:ext>
-                      </a:extLst>
-                    </a:blip>
-                    <a:srcRect/>
+                    <a:blip r:embed="rId11"/>
                     <a:stretch>
                       <a:fillRect/>
                     </a:stretch>
                   </pic:blipFill>
-                  <pic:spPr bwMode="auto">
+                  <pic:spPr>
                     <a:xfrm>
                       <a:off x="0" y="0"/>
-                      <a:ext cx="5361091" cy="2533640"/>
+                      <a:ext cx="5731510" cy="2262505"/>
                     </a:xfrm>
                     <a:prstGeom prst="rect">
                       <a:avLst/>
                     </a:prstGeom>
-                    <a:noFill/>
-                    <a:ln>
-                      <a:noFill/>
-                    </a:ln>
                   </pic:spPr>
                 </pic:pic>
               </a:graphicData>
@@ -2495,10 +2462,158 @@
     <w:p>
       <w:pPr>
         <w:rPr>
-          <w:rFonts w:ascii="나눔스퀘어 Bold" w:eastAsia="나눔스퀘어 Bold" w:hAnsi="나눔스퀘어 Bold" w:hint="eastAsia"/>
-          <w:sz w:val="22"/>
-        </w:rPr>
-      </w:pPr>
+          <w:rFonts w:ascii="나눔스퀘어" w:eastAsia="나눔스퀘어" w:hAnsi="나눔스퀘어" w:hint="eastAsia"/>
+          <w:sz w:val="22"/>
+        </w:rPr>
+      </w:pPr>
+      <w:r>
+        <w:rPr>
+          <w:rFonts w:ascii="나눔스퀘어 Bold" w:eastAsia="나눔스퀘어 Bold" w:hAnsi="나눔스퀘어 Bold"/>
+          <w:sz w:val="22"/>
+        </w:rPr>
+        <w:t xml:space="preserve"> </w:t>
+      </w:r>
+      <w:r>
+        <w:rPr>
+          <w:rFonts w:ascii="나눔스퀘어" w:eastAsia="나눔스퀘어" w:hAnsi="나눔스퀘어"/>
+          <w:sz w:val="22"/>
+        </w:rPr>
+        <w:t xml:space="preserve">Calculated each query into </w:t>
+      </w:r>
+      <w:proofErr w:type="spellStart"/>
+      <w:r>
+        <w:rPr>
+          <w:rFonts w:ascii="나눔스퀘어" w:eastAsia="나눔스퀘어" w:hAnsi="나눔스퀘어"/>
+          <w:sz w:val="22"/>
+        </w:rPr>
+        <w:t>irun</w:t>
+      </w:r>
+      <w:proofErr w:type="spellEnd"/>
+      <w:r>
+        <w:rPr>
+          <w:rFonts w:ascii="나눔스퀘어" w:eastAsia="나눔스퀘어" w:hAnsi="나눔스퀘어"/>
+          <w:sz w:val="22"/>
+        </w:rPr>
+        <w:t xml:space="preserve"> rating module and got </w:t>
+      </w:r>
+      <w:proofErr w:type="spellStart"/>
+      <w:r>
+        <w:rPr>
+          <w:rFonts w:ascii="나눔스퀘어" w:eastAsia="나눔스퀘어" w:hAnsi="나눔스퀘어"/>
+          <w:sz w:val="22"/>
+        </w:rPr>
+        <w:t>irun</w:t>
+      </w:r>
+      <w:proofErr w:type="spellEnd"/>
+      <w:r>
+        <w:rPr>
+          <w:rFonts w:ascii="나눔스퀘어" w:eastAsia="나눔스퀘어" w:hAnsi="나눔스퀘어"/>
+          <w:sz w:val="22"/>
+        </w:rPr>
+        <w:t xml:space="preserve"> rating rank. Then we compared with actual rating from whoscored.com and futmob.com. We set the highest and </w:t>
+      </w:r>
+      <w:proofErr w:type="spellStart"/>
+      <w:r>
+        <w:rPr>
+          <w:rFonts w:ascii="나눔스퀘어" w:eastAsia="나눔스퀘어" w:hAnsi="나눔스퀘어"/>
+          <w:sz w:val="22"/>
+        </w:rPr>
+        <w:t>idel</w:t>
+      </w:r>
+      <w:proofErr w:type="spellEnd"/>
+      <w:r>
+        <w:rPr>
+          <w:rFonts w:ascii="나눔스퀘어" w:eastAsia="나눔스퀘어" w:hAnsi="나눔스퀘어"/>
+          <w:sz w:val="22"/>
+        </w:rPr>
+        <w:t xml:space="preserve"> </w:t>
+      </w:r>
+      <w:proofErr w:type="gramStart"/>
+      <w:r>
+        <w:rPr>
+          <w:rFonts w:ascii="나눔스퀘어" w:eastAsia="나눔스퀘어" w:hAnsi="나눔스퀘어"/>
+          <w:sz w:val="22"/>
+        </w:rPr>
+        <w:t>case  value</w:t>
+      </w:r>
+      <w:proofErr w:type="gramEnd"/>
+      <w:r>
+        <w:rPr>
+          <w:rFonts w:ascii="나눔스퀘어" w:eastAsia="나눔스퀘어" w:hAnsi="나눔스퀘어"/>
+          <w:sz w:val="22"/>
+        </w:rPr>
+        <w:t xml:space="preserve"> of MAP to 0.2, which means </w:t>
+      </w:r>
+      <w:proofErr w:type="spellStart"/>
+      <w:r>
+        <w:rPr>
+          <w:rFonts w:ascii="나눔스퀘어" w:eastAsia="나눔스퀘어" w:hAnsi="나눔스퀘어"/>
+          <w:sz w:val="22"/>
+        </w:rPr>
+        <w:t>irun</w:t>
+      </w:r>
+      <w:proofErr w:type="spellEnd"/>
+      <w:r>
+        <w:rPr>
+          <w:rFonts w:ascii="나눔스퀘어" w:eastAsia="나눔스퀘어" w:hAnsi="나눔스퀘어"/>
+          <w:sz w:val="22"/>
+        </w:rPr>
+        <w:t xml:space="preserve"> module returned relevant (exact match with other rating websites) document as 1</w:t>
+      </w:r>
+      <w:r>
+        <w:rPr>
+          <w:rFonts w:ascii="나눔스퀘어" w:eastAsia="나눔스퀘어" w:hAnsi="나눔스퀘어"/>
+          <w:sz w:val="22"/>
+          <w:vertAlign w:val="superscript"/>
+        </w:rPr>
+        <w:t>st</w:t>
+      </w:r>
+      <w:r>
+        <w:rPr>
+          <w:rFonts w:ascii="나눔스퀘어" w:eastAsia="나눔스퀘어" w:hAnsi="나눔스퀘어"/>
+          <w:sz w:val="22"/>
+        </w:rPr>
+        <w:t xml:space="preserve"> document. </w:t>
+      </w:r>
+      <w:r>
+        <w:rPr>
+          <w:rFonts w:ascii="나눔스퀘어" w:eastAsia="나눔스퀘어" w:hAnsi="나눔스퀘어"/>
+          <w:sz w:val="22"/>
+        </w:rPr>
+        <w:t xml:space="preserve">There were two ideal case that was close to </w:t>
+      </w:r>
+      <w:proofErr w:type="spellStart"/>
+      <w:r>
+        <w:rPr>
+          <w:rFonts w:ascii="나눔스퀘어" w:eastAsia="나눔스퀘어" w:hAnsi="나눔스퀘어"/>
+          <w:sz w:val="22"/>
+        </w:rPr>
+        <w:t>futmob.com’s</w:t>
+      </w:r>
+      <w:proofErr w:type="spellEnd"/>
+      <w:r>
+        <w:rPr>
+          <w:rFonts w:ascii="나눔스퀘어" w:eastAsia="나눔스퀘어" w:hAnsi="나눔스퀘어"/>
+          <w:sz w:val="22"/>
+        </w:rPr>
+        <w:t xml:space="preserve"> rating, but not at whoscored.com rating </w:t>
+      </w:r>
+      <w:proofErr w:type="spellStart"/>
+      <w:r>
+        <w:rPr>
+          <w:rFonts w:ascii="나눔스퀘어" w:eastAsia="나눔스퀘어" w:hAnsi="나눔스퀘어"/>
+          <w:sz w:val="22"/>
+        </w:rPr>
+        <w:t>overally</w:t>
+      </w:r>
+      <w:proofErr w:type="spellEnd"/>
+      <w:r>
+        <w:rPr>
+          <w:rFonts w:ascii="나눔스퀘어" w:eastAsia="나눔스퀘어" w:hAnsi="나눔스퀘어"/>
+          <w:sz w:val="22"/>
+        </w:rPr>
+        <w:t>.</w:t>
+      </w:r>
     </w:p>
     <w:sectPr>
       <w:pgSz w:w="11906" w:h="16838"/>
@@ -3478,6 +3593,7 @@
   <w:style w:type="character" w:default="1" w:styleId="a0">
     <w:name w:val="Default Paragraph Font"/>
     <w:uiPriority w:val="1"/>
+    <w:semiHidden/>
     <w:unhideWhenUsed/>
   </w:style>
   <w:style w:type="table" w:default="1" w:styleId="a1">

</xml_diff>